<commit_message>
GUI: Új feladat hozzárendelése a projekt fejlesztőjéhez: Főmenü / Projektek / Fejlesztők / Feladatok / Új hozzárendelése
</commit_message>
<xml_diff>
--- a/Doks/Aktuális felhasználói felület.docx
+++ b/Doks/Aktuális felhasználói felület.docx
@@ -239,6 +239,7 @@
         <w:t>Új hozzárendelése</w:t>
         <w:tab/>
         <w:tab/>
+        <w:t xml:space="preserve">- </w:t>
       </w:r>
       <w:r>
         <w:rPr>
@@ -249,7 +250,8 @@
           <w:sz w:val="24"/>
           <w:szCs w:val="24"/>
         </w:rPr>
-        <w:t>- Írás alatt</w:t>
+        <w:t>Kész</w:t>
+        <w:tab/>
       </w:r>
       <w:r>
         <w:rPr>
@@ -262,6 +264,7 @@
         </w:rPr>
         <w:tab/>
         <w:tab/>
+        <w:t>project_developers_tasks</w:t>
       </w:r>
       <w:r>
         <w:rPr>
@@ -272,21 +275,7 @@
           <w:sz w:val="24"/>
           <w:szCs w:val="24"/>
         </w:rPr>
-        <w:t xml:space="preserve">-- </w:t>
-      </w:r>
-      <w:r>
-        <w:rPr>
-          <w:rFonts w:ascii="Calibri;sans-serif" w:hAnsi="Calibri;sans-serif"/>
-          <w:b w:val="false"/>
-          <w:i w:val="false"/>
-          <w:caps w:val="false"/>
-          <w:smallCaps w:val="false"/>
-          <w:color w:val="333333"/>
-          <w:spacing w:val="0"/>
-          <w:sz w:val="21"/>
-          <w:szCs w:val="24"/>
-        </w:rPr>
-        <w:t>project_developers_tasks_new</w:t>
+        <w:t>_new</w:t>
       </w:r>
       <w:r>
         <w:rPr>
@@ -297,17 +286,7 @@
           <w:sz w:val="24"/>
           <w:szCs w:val="24"/>
         </w:rPr>
-        <w:t xml:space="preserve"> </w:t>
-      </w:r>
-      <w:r>
-        <w:rPr>
-          <w:rFonts w:ascii="Calibri" w:hAnsi="Calibri"/>
-          <w:b w:val="false"/>
-          <w:i w:val="false"/>
-          <w:color w:val="080808"/>
-          <w:sz w:val="24"/>
-          <w:szCs w:val="24"/>
-        </w:rPr>
+        <w:t>.html</w:t>
         <w:br/>
         <w:tab/>
         <w:tab/>

</xml_diff>

<commit_message>
GUI: Feladat eltávolítása a projekt fejlesztőjétől: Főmenü / Projektek / Fejlesztők / Feladatok / Törlés ikon
</commit_message>
<xml_diff>
--- a/Doks/Aktuális felhasználói felület.docx
+++ b/Doks/Aktuális felhasználói felület.docx
@@ -227,7 +227,29 @@
         <w:t>Feladatok (projekten belül)</w:t>
         <w:tab/>
         <w:tab/>
-        <w:t xml:space="preserve">- Írás alatt       </w:t>
+        <w:t xml:space="preserve">- </w:t>
+      </w:r>
+      <w:r>
+        <w:rPr>
+          <w:rFonts w:ascii="Calibri" w:hAnsi="Calibri"/>
+          <w:b w:val="false"/>
+          <w:i w:val="false"/>
+          <w:color w:val="080808"/>
+          <w:sz w:val="24"/>
+          <w:szCs w:val="24"/>
+        </w:rPr>
+        <w:t>Kész</w:t>
+      </w:r>
+      <w:r>
+        <w:rPr>
+          <w:rFonts w:ascii="Calibri" w:hAnsi="Calibri"/>
+          <w:b w:val="false"/>
+          <w:i w:val="false"/>
+          <w:color w:val="080808"/>
+          <w:sz w:val="24"/>
+          <w:szCs w:val="24"/>
+        </w:rPr>
+        <w:t xml:space="preserve">       </w:t>
         <w:tab/>
         <w:tab/>
         <w:t>project_developers_tasks.html</w:t>
@@ -239,7 +261,16 @@
         <w:t>Új hozzárendelése</w:t>
         <w:tab/>
         <w:tab/>
-        <w:t xml:space="preserve">- </w:t>
+        <w:t>- Kész</w:t>
+        <w:tab/>
+        <w:tab/>
+        <w:tab/>
+        <w:t>project_developers_tasks_new.html</w:t>
+        <w:br/>
+        <w:tab/>
+        <w:tab/>
+        <w:tab/>
+        <w:t xml:space="preserve">    </w:t>
       </w:r>
       <w:r>
         <w:rPr>
@@ -250,8 +281,8 @@
           <w:sz w:val="24"/>
           <w:szCs w:val="24"/>
         </w:rPr>
-        <w:t>Kész</w:t>
-        <w:tab/>
+        <w:tab/>
+        <w:t>I</w:t>
       </w:r>
       <w:r>
         <w:rPr>
@@ -262,9 +293,19 @@
           <w:sz w:val="24"/>
           <w:szCs w:val="24"/>
         </w:rPr>
-        <w:tab/>
-        <w:tab/>
-        <w:t>project_developers_tasks</w:t>
+        <w:t xml:space="preserve">dő módosítása      </w:t>
+        <w:tab/>
+        <w:tab/>
+        <w:t>- Kész</w:t>
+        <w:tab/>
+        <w:tab/>
+        <w:tab/>
+        <w:t>project_developers_tasks.html</w:t>
+        <w:br/>
+        <w:tab/>
+        <w:tab/>
+        <w:tab/>
+        <w:tab/>
       </w:r>
       <w:r>
         <w:rPr>
@@ -275,7 +316,7 @@
           <w:sz w:val="24"/>
           <w:szCs w:val="24"/>
         </w:rPr>
-        <w:t>_new</w:t>
+        <w:t>T</w:t>
       </w:r>
       <w:r>
         <w:rPr>
@@ -286,32 +327,47 @@
           <w:sz w:val="24"/>
           <w:szCs w:val="24"/>
         </w:rPr>
-        <w:t>.html</w:t>
-        <w:br/>
-        <w:tab/>
-        <w:tab/>
-        <w:tab/>
-        <w:tab/>
-        <w:t>Szerkesztés</w:t>
-        <w:br/>
-        <w:tab/>
-        <w:tab/>
-        <w:tab/>
-        <w:tab/>
-        <w:t xml:space="preserve">    idő módosítása      </w:t>
+        <w:t>örlés</w:t>
+      </w:r>
+      <w:r>
+        <w:rPr>
+          <w:rFonts w:ascii="Calibri" w:hAnsi="Calibri"/>
+          <w:b w:val="false"/>
+          <w:i w:val="false"/>
+          <w:color w:val="080808"/>
+          <w:sz w:val="24"/>
+          <w:szCs w:val="24"/>
+        </w:rPr>
+        <w:tab/>
+        <w:tab/>
         <w:tab/>
         <w:tab/>
         <w:t>- Kész</w:t>
         <w:tab/>
         <w:tab/>
         <w:tab/>
+      </w:r>
+      <w:r>
+        <w:rPr>
+          <w:rFonts w:ascii="Calibri" w:hAnsi="Calibri"/>
+          <w:b w:val="false"/>
+          <w:i w:val="false"/>
+          <w:iCs/>
+          <w:color w:val="080808"/>
+          <w:sz w:val="24"/>
+          <w:szCs w:val="24"/>
+        </w:rPr>
         <w:t>project_developers_tasks.html</w:t>
-        <w:br/>
-        <w:tab/>
-        <w:tab/>
-        <w:tab/>
-        <w:tab/>
-        <w:t xml:space="preserve">    törlés</w:t>
+      </w:r>
+      <w:r>
+        <w:rPr>
+          <w:rFonts w:ascii="Calibri" w:hAnsi="Calibri"/>
+          <w:b w:val="false"/>
+          <w:i w:val="false"/>
+          <w:color w:val="080808"/>
+          <w:sz w:val="24"/>
+          <w:szCs w:val="24"/>
+        </w:rPr>
         <w:br/>
         <w:tab/>
         <w:tab/>

</xml_diff>

<commit_message>
GUI: Projektek / Feladatok felület megvalósítása (project_tasks.html). Az error_modal_window.html használata redundáns html kód helyett.
</commit_message>
<xml_diff>
--- a/Doks/Aktuális felhasználói felület.docx
+++ b/Doks/Aktuális felhasználói felület.docx
@@ -4,7 +4,7 @@
   <w:body>
     <w:p>
       <w:pPr>
-        <w:pStyle w:val="Cmsor1"/>
+        <w:pStyle w:val="Heading1"/>
         <w:numPr>
           <w:ilvl w:val="0"/>
           <w:numId w:val="1"/>
@@ -25,7 +25,7 @@
     </w:p>
     <w:p>
       <w:pPr>
-        <w:pStyle w:val="Alcm"/>
+        <w:pStyle w:val="Subtitle"/>
         <w:bidi w:val="0"/>
         <w:rPr>
           <w:rFonts w:ascii="Calibri" w:hAnsi="Calibri"/>
@@ -44,7 +44,7 @@
     </w:p>
     <w:p>
       <w:pPr>
-        <w:pStyle w:val="Cmsor1"/>
+        <w:pStyle w:val="Heading1"/>
         <w:numPr>
           <w:ilvl w:val="0"/>
           <w:numId w:val="1"/>
@@ -64,7 +64,7 @@
     </w:p>
     <w:p>
       <w:pPr>
-        <w:pStyle w:val="Szvegtrzs"/>
+        <w:pStyle w:val="BodyText"/>
         <w:bidi w:val="0"/>
         <w:jc w:val="center"/>
         <w:rPr>
@@ -79,7 +79,7 @@
     </w:p>
     <w:p>
       <w:pPr>
-        <w:pStyle w:val="Szvegtrzs"/>
+        <w:pStyle w:val="BodyText"/>
         <w:bidi w:val="0"/>
         <w:jc w:val="left"/>
         <w:rPr>
@@ -227,6 +227,102 @@
         <w:t>Feladatok (projekten belül)</w:t>
         <w:tab/>
         <w:tab/>
+        <w:t xml:space="preserve">- Kész       </w:t>
+        <w:tab/>
+        <w:tab/>
+        <w:t>project_developers_tasks.html</w:t>
+        <w:br/>
+        <w:tab/>
+        <w:tab/>
+        <w:tab/>
+        <w:tab/>
+        <w:t>Új hozzárendelése</w:t>
+        <w:tab/>
+        <w:tab/>
+        <w:t>- Kész</w:t>
+        <w:tab/>
+        <w:tab/>
+        <w:tab/>
+        <w:t>project_developers_tasks_new.html</w:t>
+        <w:br/>
+        <w:tab/>
+        <w:tab/>
+        <w:tab/>
+        <w:t xml:space="preserve">    </w:t>
+        <w:tab/>
+        <w:t xml:space="preserve">Idő módosítása      </w:t>
+        <w:tab/>
+        <w:tab/>
+        <w:t>- Kész</w:t>
+        <w:tab/>
+        <w:tab/>
+        <w:tab/>
+        <w:t>project_developers_tasks.html</w:t>
+        <w:br/>
+        <w:tab/>
+        <w:tab/>
+        <w:tab/>
+        <w:tab/>
+        <w:t>Törlés</w:t>
+        <w:tab/>
+        <w:tab/>
+        <w:tab/>
+        <w:tab/>
+        <w:t>- Kész</w:t>
+        <w:tab/>
+        <w:tab/>
+        <w:tab/>
+      </w:r>
+      <w:r>
+        <w:rPr>
+          <w:rFonts w:ascii="Calibri" w:hAnsi="Calibri"/>
+          <w:b w:val="false"/>
+          <w:i w:val="false"/>
+          <w:iCs/>
+          <w:color w:val="080808"/>
+          <w:sz w:val="24"/>
+          <w:szCs w:val="24"/>
+        </w:rPr>
+        <w:t>project_developers_tasks.html</w:t>
+      </w:r>
+      <w:r>
+        <w:rPr>
+          <w:rFonts w:ascii="Calibri" w:hAnsi="Calibri"/>
+          <w:b w:val="false"/>
+          <w:i w:val="false"/>
+          <w:color w:val="080808"/>
+          <w:sz w:val="24"/>
+          <w:szCs w:val="24"/>
+        </w:rPr>
+        <w:br/>
+        <w:tab/>
+        <w:tab/>
+        <w:tab/>
+        <w:t>Eltávolítás a projektből</w:t>
+        <w:tab/>
+        <w:tab/>
+        <w:t xml:space="preserve">- Kész                        </w:t>
+        <w:tab/>
+        <w:t>project_developers.html</w:t>
+        <w:br/>
+        <w:tab/>
+        <w:tab/>
+        <w:tab/>
+        <w:t>Hozzárendelés a projekthez</w:t>
+        <w:tab/>
+        <w:tab/>
+        <w:t xml:space="preserve">- Kész                        </w:t>
+        <w:tab/>
+        <w:t>project_developers_new.html</w:t>
+        <w:br/>
+        <w:tab/>
+        <w:tab/>
+        <w:t>Feladatok</w:t>
+        <w:tab/>
+        <w:tab/>
+        <w:tab/>
+        <w:tab/>
+        <w:tab/>
         <w:t xml:space="preserve">- </w:t>
       </w:r>
       <w:r>
@@ -238,7 +334,10 @@
           <w:sz w:val="24"/>
           <w:szCs w:val="24"/>
         </w:rPr>
-        <w:t>Kész</w:t>
+        <w:t>Írás alatt</w:t>
+        <w:tab/>
+        <w:tab/>
+        <w:t>project_tasks.html</w:t>
       </w:r>
       <w:r>
         <w:rPr>
@@ -249,28 +348,33 @@
           <w:sz w:val="24"/>
           <w:szCs w:val="24"/>
         </w:rPr>
-        <w:t xml:space="preserve">       </w:t>
-        <w:tab/>
-        <w:tab/>
-        <w:t>project_developers_tasks.html</w:t>
+        <w:br/>
+        <w:tab/>
+        <w:tab/>
+        <w:tab/>
+        <w:t>Fejlesztők listája</w:t>
         <w:br/>
         <w:tab/>
         <w:tab/>
         <w:tab/>
         <w:tab/>
         <w:t>Új hozzárendelése</w:t>
-        <w:tab/>
-        <w:tab/>
-        <w:t>- Kész</w:t>
-        <w:tab/>
-        <w:tab/>
-        <w:tab/>
-        <w:t>project_developers_tasks_new.html</w:t>
-        <w:br/>
-        <w:tab/>
-        <w:tab/>
-        <w:tab/>
-        <w:t xml:space="preserve">    </w:t>
+        <w:br/>
+        <w:tab/>
+        <w:tab/>
+        <w:tab/>
+        <w:tab/>
+        <w:t>Hozzárendelés törlése</w:t>
+        <w:br/>
+        <w:tab/>
+        <w:tab/>
+        <w:tab/>
+        <w:t>Módosítás</w:t>
+        <w:br/>
+        <w:tab/>
+        <w:tab/>
+        <w:tab/>
+        <w:t xml:space="preserve">Eltávolítás </w:t>
       </w:r>
       <w:r>
         <w:rPr>
@@ -281,8 +385,7 @@
           <w:sz w:val="24"/>
           <w:szCs w:val="24"/>
         </w:rPr>
-        <w:tab/>
-        <w:t>I</w:t>
+        <w:t>a projektből</w:t>
       </w:r>
       <w:r>
         <w:rPr>
@@ -293,19 +396,11 @@
           <w:sz w:val="24"/>
           <w:szCs w:val="24"/>
         </w:rPr>
-        <w:t xml:space="preserve">dő módosítása      </w:t>
-        <w:tab/>
-        <w:tab/>
-        <w:t>- Kész</w:t>
-        <w:tab/>
-        <w:tab/>
-        <w:tab/>
-        <w:t>project_developers_tasks.html</w:t>
-        <w:br/>
-        <w:tab/>
-        <w:tab/>
-        <w:tab/>
-        <w:tab/>
+        <w:br/>
+        <w:tab/>
+        <w:tab/>
+        <w:tab/>
+        <w:t xml:space="preserve">Új </w:t>
       </w:r>
       <w:r>
         <w:rPr>
@@ -316,7 +411,7 @@
           <w:sz w:val="24"/>
           <w:szCs w:val="24"/>
         </w:rPr>
-        <w:t>T</w:t>
+        <w:t>feladat rögzítése</w:t>
       </w:r>
       <w:r>
         <w:rPr>
@@ -327,118 +422,6 @@
           <w:sz w:val="24"/>
           <w:szCs w:val="24"/>
         </w:rPr>
-        <w:t>örlés</w:t>
-      </w:r>
-      <w:r>
-        <w:rPr>
-          <w:rFonts w:ascii="Calibri" w:hAnsi="Calibri"/>
-          <w:b w:val="false"/>
-          <w:i w:val="false"/>
-          <w:color w:val="080808"/>
-          <w:sz w:val="24"/>
-          <w:szCs w:val="24"/>
-        </w:rPr>
-        <w:tab/>
-        <w:tab/>
-        <w:tab/>
-        <w:tab/>
-        <w:t>- Kész</w:t>
-        <w:tab/>
-        <w:tab/>
-        <w:tab/>
-      </w:r>
-      <w:r>
-        <w:rPr>
-          <w:rFonts w:ascii="Calibri" w:hAnsi="Calibri"/>
-          <w:b w:val="false"/>
-          <w:i w:val="false"/>
-          <w:iCs/>
-          <w:color w:val="080808"/>
-          <w:sz w:val="24"/>
-          <w:szCs w:val="24"/>
-        </w:rPr>
-        <w:t>project_developers_tasks.html</w:t>
-      </w:r>
-      <w:r>
-        <w:rPr>
-          <w:rFonts w:ascii="Calibri" w:hAnsi="Calibri"/>
-          <w:b w:val="false"/>
-          <w:i w:val="false"/>
-          <w:color w:val="080808"/>
-          <w:sz w:val="24"/>
-          <w:szCs w:val="24"/>
-        </w:rPr>
-        <w:br/>
-        <w:tab/>
-        <w:tab/>
-        <w:tab/>
-        <w:t>Eltávolítás a projektből</w:t>
-        <w:tab/>
-        <w:tab/>
-        <w:t xml:space="preserve">- Kész                        </w:t>
-        <w:tab/>
-        <w:t>project_developers.html</w:t>
-        <w:br/>
-        <w:tab/>
-        <w:tab/>
-        <w:tab/>
-        <w:t>Hozzárendelés a projekthez</w:t>
-        <w:tab/>
-        <w:tab/>
-        <w:t xml:space="preserve">- Kész                        </w:t>
-        <w:tab/>
-        <w:t>project_developers_new.html</w:t>
-        <w:br/>
-        <w:tab/>
-        <w:tab/>
-        <w:t>Feladatok</w:t>
-        <w:tab/>
-        <w:tab/>
-        <w:tab/>
-        <w:tab/>
-        <w:tab/>
-        <w:br/>
-        <w:tab/>
-        <w:tab/>
-        <w:tab/>
-        <w:t>Fejlesztők listája</w:t>
-        <w:br/>
-        <w:tab/>
-        <w:tab/>
-        <w:tab/>
-        <w:tab/>
-        <w:t>Új hozzárendelése</w:t>
-        <w:br/>
-        <w:tab/>
-        <w:tab/>
-        <w:tab/>
-        <w:tab/>
-        <w:t>Hozzárendelés törlése</w:t>
-        <w:br/>
-        <w:tab/>
-        <w:tab/>
-        <w:tab/>
-        <w:t>Új</w:t>
-        <w:br/>
-        <w:tab/>
-        <w:tab/>
-        <w:tab/>
-        <w:t>Szerkesztés: Módosítás, törlés</w:t>
-        <w:br/>
-        <w:tab/>
-        <w:tab/>
-        <w:tab/>
-        <w:t>Módosítás</w:t>
-        <w:br/>
-        <w:tab/>
-        <w:tab/>
-        <w:tab/>
-        <w:t>Eltávolítás</w:t>
-        <w:br/>
-        <w:tab/>
-        <w:tab/>
-        <w:tab/>
-        <w:t>Fejlesztő hozzárendelése</w:t>
         <w:br/>
         <w:tab/>
         <w:tab/>
@@ -518,7 +501,11 @@
         </w:rPr>
       </w:pPr>
       <w:r>
-        <w:rPr/>
+        <w:rPr>
+          <w:rFonts w:ascii="Calibri" w:hAnsi="Calibri"/>
+          <w:sz w:val="24"/>
+          <w:szCs w:val="24"/>
+        </w:rPr>
       </w:r>
     </w:p>
     <w:sectPr>
@@ -829,10 +816,10 @@
       <w:lang w:val="hu-HU" w:eastAsia="zh-CN" w:bidi="hi-IN"/>
     </w:rPr>
   </w:style>
-  <w:style w:type="paragraph" w:styleId="Cmsor1">
+  <w:style w:type="paragraph" w:styleId="Heading1">
     <w:name w:val="Heading 1"/>
     <w:basedOn w:val="Cmsor"/>
-    <w:next w:val="Szvegtrzs"/>
+    <w:next w:val="BodyText"/>
     <w:qFormat/>
     <w:pPr>
       <w:numPr>
@@ -849,10 +836,10 @@
       <w:szCs w:val="36"/>
     </w:rPr>
   </w:style>
-  <w:style w:type="paragraph" w:styleId="Cmsor2">
+  <w:style w:type="paragraph" w:styleId="Heading2">
     <w:name w:val="Heading 2"/>
     <w:basedOn w:val="Cmsor"/>
-    <w:next w:val="Szvegtrzs"/>
+    <w:next w:val="BodyText"/>
     <w:qFormat/>
     <w:pPr>
       <w:numPr>
@@ -869,10 +856,10 @@
       <w:szCs w:val="32"/>
     </w:rPr>
   </w:style>
-  <w:style w:type="paragraph" w:styleId="Cmsor3">
+  <w:style w:type="paragraph" w:styleId="Heading3">
     <w:name w:val="Heading 3"/>
     <w:basedOn w:val="Cmsor"/>
-    <w:next w:val="Szvegtrzs"/>
+    <w:next w:val="BodyText"/>
     <w:qFormat/>
     <w:pPr>
       <w:numPr>
@@ -889,10 +876,10 @@
       <w:szCs w:val="28"/>
     </w:rPr>
   </w:style>
-  <w:style w:type="paragraph" w:styleId="Cmsor4">
+  <w:style w:type="paragraph" w:styleId="Heading4">
     <w:name w:val="Heading 4"/>
     <w:basedOn w:val="Cmsor"/>
-    <w:next w:val="Szvegtrzs"/>
+    <w:next w:val="BodyText"/>
     <w:qFormat/>
     <w:pPr>
       <w:numPr>
@@ -914,7 +901,7 @@
   <w:style w:type="paragraph" w:styleId="Cmsor">
     <w:name w:val="Címsor"/>
     <w:basedOn w:val="Normal"/>
-    <w:next w:val="Szvegtrzs"/>
+    <w:next w:val="BodyText"/>
     <w:qFormat/>
     <w:pPr>
       <w:keepNext w:val="true"/>
@@ -926,7 +913,7 @@
       <w:szCs w:val="28"/>
     </w:rPr>
   </w:style>
-  <w:style w:type="paragraph" w:styleId="Szvegtrzs">
+  <w:style w:type="paragraph" w:styleId="BodyText">
     <w:name w:val="Body Text"/>
     <w:basedOn w:val="Normal"/>
     <w:pPr>
@@ -934,15 +921,15 @@
     </w:pPr>
     <w:rPr/>
   </w:style>
-  <w:style w:type="paragraph" w:styleId="Lista">
+  <w:style w:type="paragraph" w:styleId="List">
     <w:name w:val="List"/>
-    <w:basedOn w:val="Szvegtrzs"/>
+    <w:basedOn w:val="BodyText"/>
     <w:pPr/>
     <w:rPr>
       <w:rFonts w:cs="Arial Unicode MS"/>
     </w:rPr>
   </w:style>
-  <w:style w:type="paragraph" w:styleId="Felirat">
+  <w:style w:type="paragraph" w:styleId="Caption">
     <w:name w:val="Caption"/>
     <w:basedOn w:val="Normal"/>
     <w:qFormat/>
@@ -969,10 +956,10 @@
       <w:rFonts w:cs="Arial Unicode MS"/>
     </w:rPr>
   </w:style>
-  <w:style w:type="paragraph" w:styleId="Alcm">
+  <w:style w:type="paragraph" w:styleId="Subtitle">
     <w:name w:val="Subtitle"/>
     <w:basedOn w:val="Cmsor"/>
-    <w:next w:val="Szvegtrzs"/>
+    <w:next w:val="BodyText"/>
     <w:qFormat/>
     <w:pPr>
       <w:spacing w:before="60" w:after="120"/>
@@ -984,4 +971,110 @@
     </w:rPr>
   </w:style>
 </w:styles>
+</file>
+
+<file path=word/theme/theme1.xml><?xml version="1.0" encoding="utf-8"?>
+<a:theme xmlns:a="http://schemas.openxmlformats.org/drawingml/2006/main" xmlns:r="http://schemas.openxmlformats.org/officeDocument/2006/relationships" name="Office Theme">
+  <a:themeElements>
+    <a:clrScheme name="LibreOffice">
+      <a:dk1>
+        <a:srgbClr val="000000"/>
+      </a:dk1>
+      <a:lt1>
+        <a:srgbClr val="ffffff"/>
+      </a:lt1>
+      <a:dk2>
+        <a:srgbClr val="000000"/>
+      </a:dk2>
+      <a:lt2>
+        <a:srgbClr val="ffffff"/>
+      </a:lt2>
+      <a:accent1>
+        <a:srgbClr val="18a303"/>
+      </a:accent1>
+      <a:accent2>
+        <a:srgbClr val="0369a3"/>
+      </a:accent2>
+      <a:accent3>
+        <a:srgbClr val="a33e03"/>
+      </a:accent3>
+      <a:accent4>
+        <a:srgbClr val="8e03a3"/>
+      </a:accent4>
+      <a:accent5>
+        <a:srgbClr val="c99c00"/>
+      </a:accent5>
+      <a:accent6>
+        <a:srgbClr val="c9211e"/>
+      </a:accent6>
+      <a:hlink>
+        <a:srgbClr val="0000ee"/>
+      </a:hlink>
+      <a:folHlink>
+        <a:srgbClr val="551a8b"/>
+      </a:folHlink>
+    </a:clrScheme>
+    <a:fontScheme name="Office">
+      <a:majorFont>
+        <a:latin typeface="Arial" pitchFamily="0" charset="1"/>
+        <a:ea typeface="DejaVu Sans" pitchFamily="0" charset="1"/>
+        <a:cs typeface="DejaVu Sans" pitchFamily="0" charset="1"/>
+      </a:majorFont>
+      <a:minorFont>
+        <a:latin typeface="Arial" pitchFamily="0" charset="1"/>
+        <a:ea typeface="DejaVu Sans" pitchFamily="0" charset="1"/>
+        <a:cs typeface="DejaVu Sans" pitchFamily="0" charset="1"/>
+      </a:minorFont>
+    </a:fontScheme>
+    <a:fmtScheme>
+      <a:fillStyleLst>
+        <a:solidFill>
+          <a:schemeClr val="phClr"/>
+        </a:solidFill>
+        <a:solidFill>
+          <a:schemeClr val="phClr"/>
+        </a:solidFill>
+        <a:solidFill>
+          <a:schemeClr val="phClr"/>
+        </a:solidFill>
+      </a:fillStyleLst>
+      <a:lnStyleLst>
+        <a:ln w="6350" cap="flat" cmpd="sng" algn="ctr">
+          <a:prstDash val="solid"/>
+          <a:miter/>
+        </a:ln>
+        <a:ln w="6350" cap="flat" cmpd="sng" algn="ctr">
+          <a:prstDash val="solid"/>
+          <a:miter/>
+        </a:ln>
+        <a:ln w="6350" cap="flat" cmpd="sng" algn="ctr">
+          <a:prstDash val="solid"/>
+          <a:miter/>
+        </a:ln>
+      </a:lnStyleLst>
+      <a:effectStyleLst>
+        <a:effectStyle>
+          <a:effectLst/>
+        </a:effectStyle>
+        <a:effectStyle>
+          <a:effectLst/>
+        </a:effectStyle>
+        <a:effectStyle>
+          <a:effectLst/>
+        </a:effectStyle>
+      </a:effectStyleLst>
+      <a:bgFillStyleLst>
+        <a:solidFill>
+          <a:schemeClr val="phClr"/>
+        </a:solidFill>
+        <a:solidFill>
+          <a:schemeClr val="phClr"/>
+        </a:solidFill>
+        <a:solidFill>
+          <a:schemeClr val="phClr"/>
+        </a:solidFill>
+      </a:bgFillStyleLst>
+    </a:fmtScheme>
+  </a:themeElements>
+</a:theme>
 </file>
</xml_diff>

<commit_message>
Felhasználói felület: Főmenü / Projektek / Feladatok: - Eltávolítás a projektből Főmenü / Projektek / Feladatok / Fejlesztők / Fejlesztők listája: - Idő módosítása - Hozzárendelés törlése - Új hozzárendelése
</commit_message>
<xml_diff>
--- a/Doks/Aktuális felhasználói felület.docx
+++ b/Doks/Aktuális felhasználói felület.docx
@@ -334,37 +334,157 @@
           <w:sz w:val="24"/>
           <w:szCs w:val="24"/>
         </w:rPr>
-        <w:t>Írás alatt</w:t>
-        <w:tab/>
+        <w:t>Kész</w:t>
+        <w:tab/>
+        <w:tab/>
+      </w:r>
+      <w:r>
+        <w:rPr>
+          <w:rFonts w:ascii="Calibri" w:hAnsi="Calibri"/>
+          <w:b w:val="false"/>
+          <w:i w:val="false"/>
+          <w:color w:val="080808"/>
+          <w:sz w:val="24"/>
+          <w:szCs w:val="24"/>
+        </w:rPr>
         <w:tab/>
         <w:t>project_tasks.html</w:t>
-      </w:r>
-      <w:r>
-        <w:rPr>
-          <w:rFonts w:ascii="Calibri" w:hAnsi="Calibri"/>
-          <w:b w:val="false"/>
-          <w:i w:val="false"/>
-          <w:color w:val="080808"/>
-          <w:sz w:val="24"/>
-          <w:szCs w:val="24"/>
-        </w:rPr>
         <w:br/>
         <w:tab/>
         <w:tab/>
         <w:tab/>
         <w:t>Fejlesztők listája</w:t>
+        <w:tab/>
+        <w:tab/>
+        <w:tab/>
+        <w:t xml:space="preserve">- </w:t>
+      </w:r>
+      <w:r>
+        <w:rPr>
+          <w:rFonts w:ascii="Calibri" w:hAnsi="Calibri"/>
+          <w:b w:val="false"/>
+          <w:i w:val="false"/>
+          <w:color w:val="080808"/>
+          <w:sz w:val="24"/>
+          <w:szCs w:val="24"/>
+        </w:rPr>
+        <w:t>Kész</w:t>
+        <w:tab/>
+        <w:tab/>
+        <w:tab/>
+        <w:t>projekt_tasks_developers.htm</w:t>
+      </w:r>
+    </w:p>
+    <w:p>
+      <w:pPr>
+        <w:pStyle w:val="Normal"/>
+        <w:shd w:fill="FFFFFF"/>
+        <w:bidi w:val="0"/>
+        <w:jc w:val="left"/>
+        <w:rPr>
+          <w:rFonts w:ascii="Calibri" w:hAnsi="Calibri"/>
+          <w:sz w:val="24"/>
+          <w:szCs w:val="24"/>
+        </w:rPr>
+      </w:pPr>
+      <w:r>
+        <w:rPr>
+          <w:rFonts w:ascii="Calibri" w:hAnsi="Calibri"/>
+          <w:b w:val="false"/>
+          <w:i w:val="false"/>
+          <w:color w:val="080808"/>
+          <w:sz w:val="24"/>
+          <w:szCs w:val="24"/>
+        </w:rPr>
+        <w:tab/>
+        <w:tab/>
+        <w:tab/>
+        <w:tab/>
+        <w:t>Idő módosítása</w:t>
+        <w:tab/>
+        <w:tab/>
+        <w:t>- Kész</w:t>
+        <w:tab/>
+        <w:tab/>
+        <w:tab/>
+        <w:t>projekt_tasks_developers.htm</w:t>
+      </w:r>
+      <w:r>
+        <w:rPr>
+          <w:rFonts w:ascii="Calibri" w:hAnsi="Calibri"/>
+          <w:b w:val="false"/>
+          <w:i w:val="false"/>
+          <w:color w:val="080808"/>
+          <w:sz w:val="24"/>
+          <w:szCs w:val="24"/>
+        </w:rPr>
+        <w:br/>
+        <w:tab/>
+        <w:tab/>
+        <w:tab/>
+        <w:tab/>
+        <w:t>Hozzárendelés törlése</w:t>
+        <w:tab/>
+        <w:t xml:space="preserve">- </w:t>
+      </w:r>
+      <w:r>
+        <w:rPr>
+          <w:rFonts w:ascii="Calibri" w:hAnsi="Calibri"/>
+          <w:b w:val="false"/>
+          <w:i w:val="false"/>
+          <w:color w:val="080808"/>
+          <w:sz w:val="24"/>
+          <w:szCs w:val="24"/>
+        </w:rPr>
+        <w:t>Kész</w:t>
+        <w:tab/>
+        <w:tab/>
+        <w:tab/>
+        <w:t>projekt_tasks_developers.htm</w:t>
+      </w:r>
+      <w:r>
+        <w:rPr>
+          <w:rFonts w:ascii="Calibri" w:hAnsi="Calibri"/>
+          <w:b w:val="false"/>
+          <w:i w:val="false"/>
+          <w:color w:val="080808"/>
+          <w:sz w:val="24"/>
+          <w:szCs w:val="24"/>
+        </w:rPr>
         <w:br/>
         <w:tab/>
         <w:tab/>
         <w:tab/>
         <w:tab/>
         <w:t>Új hozzárendelése</w:t>
-        <w:br/>
-        <w:tab/>
-        <w:tab/>
-        <w:tab/>
-        <w:tab/>
-        <w:t>Hozzárendelés törlése</w:t>
+        <w:tab/>
+        <w:tab/>
+        <w:t xml:space="preserve">- </w:t>
+      </w:r>
+      <w:r>
+        <w:rPr>
+          <w:rFonts w:ascii="Calibri" w:hAnsi="Calibri"/>
+          <w:b w:val="false"/>
+          <w:i w:val="false"/>
+          <w:color w:val="080808"/>
+          <w:sz w:val="24"/>
+          <w:szCs w:val="24"/>
+        </w:rPr>
+        <w:t>Kész</w:t>
+        <w:tab/>
+        <w:tab/>
+        <w:tab/>
+        <w:t>projekt_tasks_developers_new.htm</w:t>
+      </w:r>
+      <w:r>
+        <w:rPr>
+          <w:rFonts w:ascii="Calibri" w:hAnsi="Calibri"/>
+          <w:b w:val="false"/>
+          <w:i w:val="false"/>
+          <w:color w:val="080808"/>
+          <w:sz w:val="24"/>
+          <w:szCs w:val="24"/>
+        </w:rPr>
         <w:br/>
         <w:tab/>
         <w:tab/>
@@ -374,54 +494,40 @@
         <w:tab/>
         <w:tab/>
         <w:tab/>
-        <w:t xml:space="preserve">Eltávolítás </w:t>
-      </w:r>
-      <w:r>
-        <w:rPr>
-          <w:rFonts w:ascii="Calibri" w:hAnsi="Calibri"/>
-          <w:b w:val="false"/>
-          <w:i w:val="false"/>
-          <w:color w:val="080808"/>
-          <w:sz w:val="24"/>
-          <w:szCs w:val="24"/>
-        </w:rPr>
-        <w:t>a projektből</w:t>
-      </w:r>
-      <w:r>
-        <w:rPr>
-          <w:rFonts w:ascii="Calibri" w:hAnsi="Calibri"/>
-          <w:b w:val="false"/>
-          <w:i w:val="false"/>
-          <w:color w:val="080808"/>
-          <w:sz w:val="24"/>
-          <w:szCs w:val="24"/>
-        </w:rPr>
-        <w:br/>
-        <w:tab/>
-        <w:tab/>
-        <w:tab/>
-        <w:t xml:space="preserve">Új </w:t>
-      </w:r>
-      <w:r>
-        <w:rPr>
-          <w:rFonts w:ascii="Calibri" w:hAnsi="Calibri"/>
-          <w:b w:val="false"/>
-          <w:i w:val="false"/>
-          <w:color w:val="080808"/>
-          <w:sz w:val="24"/>
-          <w:szCs w:val="24"/>
-        </w:rPr>
-        <w:t>feladat rögzítése</w:t>
-      </w:r>
-      <w:r>
-        <w:rPr>
-          <w:rFonts w:ascii="Calibri" w:hAnsi="Calibri"/>
-          <w:b w:val="false"/>
-          <w:i w:val="false"/>
-          <w:color w:val="080808"/>
-          <w:sz w:val="24"/>
-          <w:szCs w:val="24"/>
-        </w:rPr>
+        <w:t>Eltávolítás a projektből</w:t>
+        <w:tab/>
+        <w:tab/>
+        <w:t xml:space="preserve">- </w:t>
+      </w:r>
+      <w:r>
+        <w:rPr>
+          <w:rFonts w:ascii="Calibri" w:hAnsi="Calibri"/>
+          <w:b w:val="false"/>
+          <w:i w:val="false"/>
+          <w:color w:val="080808"/>
+          <w:sz w:val="24"/>
+          <w:szCs w:val="24"/>
+        </w:rPr>
+        <w:t>Kész</w:t>
+        <w:tab/>
+        <w:tab/>
+        <w:tab/>
+        <w:t>projekt_tasks.html</w:t>
+      </w:r>
+      <w:r>
+        <w:rPr>
+          <w:rFonts w:ascii="Calibri" w:hAnsi="Calibri"/>
+          <w:b w:val="false"/>
+          <w:i w:val="false"/>
+          <w:color w:val="080808"/>
+          <w:sz w:val="24"/>
+          <w:szCs w:val="24"/>
+        </w:rPr>
+        <w:br/>
+        <w:tab/>
+        <w:tab/>
+        <w:tab/>
+        <w:t>Új feladat rögzítése</w:t>
         <w:br/>
         <w:tab/>
         <w:tab/>

</xml_diff>

<commit_message>
Főmenü / Projektek / Feladatok : - Új feladat felvitele - Feladat módosítása
</commit_message>
<xml_diff>
--- a/Doks/Aktuális felhasználói felület.docx
+++ b/Doks/Aktuális felhasználói felület.docx
@@ -323,30 +323,9 @@
         <w:tab/>
         <w:tab/>
         <w:tab/>
-        <w:t xml:space="preserve">- </w:t>
-      </w:r>
-      <w:r>
-        <w:rPr>
-          <w:rFonts w:ascii="Calibri" w:hAnsi="Calibri"/>
-          <w:b w:val="false"/>
-          <w:i w:val="false"/>
-          <w:color w:val="080808"/>
-          <w:sz w:val="24"/>
-          <w:szCs w:val="24"/>
-        </w:rPr>
-        <w:t>Kész</w:t>
-        <w:tab/>
-        <w:tab/>
-      </w:r>
-      <w:r>
-        <w:rPr>
-          <w:rFonts w:ascii="Calibri" w:hAnsi="Calibri"/>
-          <w:b w:val="false"/>
-          <w:i w:val="false"/>
-          <w:color w:val="080808"/>
-          <w:sz w:val="24"/>
-          <w:szCs w:val="24"/>
-        </w:rPr>
+        <w:t>- Kész</w:t>
+        <w:tab/>
+        <w:tab/>
         <w:tab/>
         <w:t>project_tasks.html</w:t>
         <w:br/>
@@ -357,18 +336,7 @@
         <w:tab/>
         <w:tab/>
         <w:tab/>
-        <w:t xml:space="preserve">- </w:t>
-      </w:r>
-      <w:r>
-        <w:rPr>
-          <w:rFonts w:ascii="Calibri" w:hAnsi="Calibri"/>
-          <w:b w:val="false"/>
-          <w:i w:val="false"/>
-          <w:color w:val="080808"/>
-          <w:sz w:val="24"/>
-          <w:szCs w:val="24"/>
-        </w:rPr>
-        <w:t>Kész</w:t>
+        <w:t>- Kész</w:t>
         <w:tab/>
         <w:tab/>
         <w:tab/>
@@ -408,6 +376,41 @@
         <w:tab/>
         <w:tab/>
         <w:t>projekt_tasks_developers.htm</w:t>
+        <w:br/>
+        <w:tab/>
+        <w:tab/>
+        <w:tab/>
+        <w:tab/>
+        <w:t>Hozzárendelés törlése</w:t>
+        <w:tab/>
+        <w:t>- Kész</w:t>
+        <w:tab/>
+        <w:tab/>
+        <w:tab/>
+        <w:t>projekt_tasks_developers.htm</w:t>
+        <w:br/>
+        <w:tab/>
+        <w:tab/>
+        <w:tab/>
+        <w:tab/>
+        <w:t>Új hozzárendelése</w:t>
+        <w:tab/>
+        <w:tab/>
+        <w:t>- Kész</w:t>
+        <w:tab/>
+        <w:tab/>
+        <w:tab/>
+        <w:t>projekt_tasks_developers_new.htm</w:t>
+        <w:br/>
+        <w:tab/>
+        <w:tab/>
+        <w:tab/>
+        <w:t>Módosítás</w:t>
+        <w:tab/>
+        <w:tab/>
+        <w:tab/>
+        <w:tab/>
+        <w:t xml:space="preserve">- </w:t>
       </w:r>
       <w:r>
         <w:rPr>
@@ -418,12 +421,60 @@
           <w:sz w:val="24"/>
           <w:szCs w:val="24"/>
         </w:rPr>
-        <w:br/>
-        <w:tab/>
-        <w:tab/>
-        <w:tab/>
-        <w:tab/>
-        <w:t>Hozzárendelés törlése</w:t>
+        <w:t>Kész</w:t>
+      </w:r>
+      <w:r>
+        <w:rPr>
+          <w:rFonts w:ascii="Calibri" w:hAnsi="Calibri"/>
+          <w:b w:val="false"/>
+          <w:i w:val="false"/>
+          <w:color w:val="080808"/>
+          <w:sz w:val="24"/>
+          <w:szCs w:val="24"/>
+        </w:rPr>
+        <w:tab/>
+        <w:tab/>
+        <w:tab/>
+      </w:r>
+      <w:r>
+        <w:rPr>
+          <w:rFonts w:ascii="Calibri" w:hAnsi="Calibri"/>
+          <w:b w:val="false"/>
+          <w:i w:val="false"/>
+          <w:color w:val="080808"/>
+          <w:sz w:val="24"/>
+          <w:szCs w:val="24"/>
+        </w:rPr>
+        <w:t>projekt_tasks_modify.html</w:t>
+      </w:r>
+      <w:r>
+        <w:rPr>
+          <w:rFonts w:ascii="Calibri" w:hAnsi="Calibri"/>
+          <w:b w:val="false"/>
+          <w:i w:val="false"/>
+          <w:color w:val="080808"/>
+          <w:sz w:val="24"/>
+          <w:szCs w:val="24"/>
+        </w:rPr>
+        <w:br/>
+        <w:tab/>
+        <w:tab/>
+        <w:tab/>
+        <w:t>Eltávolítás a projektből</w:t>
+        <w:tab/>
+        <w:tab/>
+        <w:t>- Kész</w:t>
+        <w:tab/>
+        <w:tab/>
+        <w:tab/>
+        <w:t>projekt_tasks.html</w:t>
+        <w:br/>
+        <w:tab/>
+        <w:tab/>
+        <w:tab/>
+        <w:t>Új feladat rögzítése</w:t>
+        <w:tab/>
+        <w:tab/>
         <w:tab/>
         <w:t xml:space="preserve">- </w:t>
       </w:r>
@@ -440,7 +491,7 @@
         <w:tab/>
         <w:tab/>
         <w:tab/>
-        <w:t>projekt_tasks_developers.htm</w:t>
+        <w:t>projekt_tasks_new.html</w:t>
       </w:r>
       <w:r>
         <w:rPr>
@@ -451,83 +502,6 @@
           <w:sz w:val="24"/>
           <w:szCs w:val="24"/>
         </w:rPr>
-        <w:br/>
-        <w:tab/>
-        <w:tab/>
-        <w:tab/>
-        <w:tab/>
-        <w:t>Új hozzárendelése</w:t>
-        <w:tab/>
-        <w:tab/>
-        <w:t xml:space="preserve">- </w:t>
-      </w:r>
-      <w:r>
-        <w:rPr>
-          <w:rFonts w:ascii="Calibri" w:hAnsi="Calibri"/>
-          <w:b w:val="false"/>
-          <w:i w:val="false"/>
-          <w:color w:val="080808"/>
-          <w:sz w:val="24"/>
-          <w:szCs w:val="24"/>
-        </w:rPr>
-        <w:t>Kész</w:t>
-        <w:tab/>
-        <w:tab/>
-        <w:tab/>
-        <w:t>projekt_tasks_developers_new.htm</w:t>
-      </w:r>
-      <w:r>
-        <w:rPr>
-          <w:rFonts w:ascii="Calibri" w:hAnsi="Calibri"/>
-          <w:b w:val="false"/>
-          <w:i w:val="false"/>
-          <w:color w:val="080808"/>
-          <w:sz w:val="24"/>
-          <w:szCs w:val="24"/>
-        </w:rPr>
-        <w:br/>
-        <w:tab/>
-        <w:tab/>
-        <w:tab/>
-        <w:t>Módosítás</w:t>
-        <w:br/>
-        <w:tab/>
-        <w:tab/>
-        <w:tab/>
-        <w:t>Eltávolítás a projektből</w:t>
-        <w:tab/>
-        <w:tab/>
-        <w:t xml:space="preserve">- </w:t>
-      </w:r>
-      <w:r>
-        <w:rPr>
-          <w:rFonts w:ascii="Calibri" w:hAnsi="Calibri"/>
-          <w:b w:val="false"/>
-          <w:i w:val="false"/>
-          <w:color w:val="080808"/>
-          <w:sz w:val="24"/>
-          <w:szCs w:val="24"/>
-        </w:rPr>
-        <w:t>Kész</w:t>
-        <w:tab/>
-        <w:tab/>
-        <w:tab/>
-        <w:t>projekt_tasks.html</w:t>
-      </w:r>
-      <w:r>
-        <w:rPr>
-          <w:rFonts w:ascii="Calibri" w:hAnsi="Calibri"/>
-          <w:b w:val="false"/>
-          <w:i w:val="false"/>
-          <w:color w:val="080808"/>
-          <w:sz w:val="24"/>
-          <w:szCs w:val="24"/>
-        </w:rPr>
-        <w:br/>
-        <w:tab/>
-        <w:tab/>
-        <w:tab/>
-        <w:t>Új feladat rögzítése</w:t>
         <w:br/>
         <w:tab/>
         <w:tab/>

</xml_diff>

<commit_message>
Controllerek átdolgozása: Ésszerűsítés, olvashatóbbá tétel.
</commit_message>
<xml_diff>
--- a/Doks/Aktuális felhasználói felület.docx
+++ b/Doks/Aktuális felhasználói felület.docx
@@ -410,8 +410,62 @@
         <w:tab/>
         <w:tab/>
         <w:tab/>
-        <w:t xml:space="preserve">- </w:t>
-      </w:r>
+        <w:t>- Kész</w:t>
+        <w:tab/>
+        <w:tab/>
+        <w:tab/>
+        <w:t>projekt_tasks_modify.html</w:t>
+        <w:br/>
+        <w:tab/>
+        <w:tab/>
+        <w:tab/>
+        <w:t>Eltávolítás a projektből</w:t>
+        <w:tab/>
+        <w:tab/>
+        <w:t>- Kész</w:t>
+        <w:tab/>
+        <w:tab/>
+        <w:tab/>
+        <w:t>projekt_tasks.html</w:t>
+        <w:br/>
+        <w:tab/>
+        <w:tab/>
+        <w:tab/>
+        <w:t>Új feladat rögzítése</w:t>
+        <w:tab/>
+        <w:tab/>
+        <w:tab/>
+        <w:t>- Kész</w:t>
+        <w:tab/>
+        <w:tab/>
+        <w:tab/>
+        <w:t>projekt_tasks_new.html</w:t>
+        <w:br/>
+        <w:tab/>
+        <w:tab/>
+        <w:t>Szerkesztés</w:t>
+        <w:tab/>
+        <w:tab/>
+        <w:tab/>
+        <w:tab/>
+        <w:tab/>
+        <w:t xml:space="preserve">- Kész                        </w:t>
+        <w:tab/>
+        <w:t>projekt_modify.html</w:t>
+      </w:r>
+    </w:p>
+    <w:p>
+      <w:pPr>
+        <w:pStyle w:val="Normal"/>
+        <w:shd w:fill="FFFFFF"/>
+        <w:bidi w:val="0"/>
+        <w:jc w:val="left"/>
+        <w:rPr>
+          <w:rFonts w:ascii="Calibri" w:hAnsi="Calibri"/>
+          <w:sz w:val="24"/>
+          <w:szCs w:val="24"/>
+        </w:rPr>
+      </w:pPr>
       <w:r>
         <w:rPr>
           <w:rFonts w:ascii="Calibri" w:hAnsi="Calibri"/>
@@ -421,8 +475,31 @@
           <w:sz w:val="24"/>
           <w:szCs w:val="24"/>
         </w:rPr>
-        <w:t>Kész</w:t>
-      </w:r>
+        <w:tab/>
+        <w:tab/>
+        <w:tab/>
+        <w:t>Módosítás</w:t>
+        <w:tab/>
+        <w:tab/>
+        <w:tab/>
+        <w:tab/>
+        <w:t xml:space="preserve">- Kész                        </w:t>
+        <w:tab/>
+        <w:t>projekt_modify.html</w:t>
+      </w:r>
+    </w:p>
+    <w:p>
+      <w:pPr>
+        <w:pStyle w:val="Normal"/>
+        <w:shd w:fill="FFFFFF"/>
+        <w:bidi w:val="0"/>
+        <w:jc w:val="left"/>
+        <w:rPr>
+          <w:rFonts w:ascii="Calibri" w:hAnsi="Calibri"/>
+          <w:sz w:val="24"/>
+          <w:szCs w:val="24"/>
+        </w:rPr>
+      </w:pPr>
       <w:r>
         <w:rPr>
           <w:rFonts w:ascii="Calibri" w:hAnsi="Calibri"/>
@@ -435,83 +512,15 @@
         <w:tab/>
         <w:tab/>
         <w:tab/>
-      </w:r>
-      <w:r>
-        <w:rPr>
-          <w:rFonts w:ascii="Calibri" w:hAnsi="Calibri"/>
-          <w:b w:val="false"/>
-          <w:i w:val="false"/>
-          <w:color w:val="080808"/>
-          <w:sz w:val="24"/>
-          <w:szCs w:val="24"/>
-        </w:rPr>
-        <w:t>projekt_tasks_modify.html</w:t>
-      </w:r>
-      <w:r>
-        <w:rPr>
-          <w:rFonts w:ascii="Calibri" w:hAnsi="Calibri"/>
-          <w:b w:val="false"/>
-          <w:i w:val="false"/>
-          <w:color w:val="080808"/>
-          <w:sz w:val="24"/>
-          <w:szCs w:val="24"/>
-        </w:rPr>
-        <w:br/>
-        <w:tab/>
-        <w:tab/>
-        <w:tab/>
-        <w:t>Eltávolítás a projektből</w:t>
-        <w:tab/>
-        <w:tab/>
-        <w:t>- Kész</w:t>
-        <w:tab/>
-        <w:tab/>
-        <w:tab/>
-        <w:t>projekt_tasks.html</w:t>
-        <w:br/>
-        <w:tab/>
-        <w:tab/>
-        <w:tab/>
-        <w:t>Új feladat rögzítése</w:t>
-        <w:tab/>
-        <w:tab/>
-        <w:tab/>
-        <w:t xml:space="preserve">- </w:t>
-      </w:r>
-      <w:r>
-        <w:rPr>
-          <w:rFonts w:ascii="Calibri" w:hAnsi="Calibri"/>
-          <w:b w:val="false"/>
-          <w:i w:val="false"/>
-          <w:color w:val="080808"/>
-          <w:sz w:val="24"/>
-          <w:szCs w:val="24"/>
-        </w:rPr>
-        <w:t>Kész</w:t>
-        <w:tab/>
-        <w:tab/>
-        <w:tab/>
-        <w:t>projekt_tasks_new.html</w:t>
-      </w:r>
-      <w:r>
-        <w:rPr>
-          <w:rFonts w:ascii="Calibri" w:hAnsi="Calibri"/>
-          <w:b w:val="false"/>
-          <w:i w:val="false"/>
-          <w:color w:val="080808"/>
-          <w:sz w:val="24"/>
-          <w:szCs w:val="24"/>
-        </w:rPr>
-        <w:br/>
-        <w:tab/>
-        <w:tab/>
-        <w:t>Szerkesztés (mód, törl.)</w:t>
+        <w:t>Törlés</w:t>
+        <w:tab/>
+        <w:tab/>
         <w:tab/>
         <w:tab/>
         <w:tab/>
         <w:t xml:space="preserve">- Kész                        </w:t>
         <w:tab/>
-        <w:t>project_modify.html</w:t>
+        <w:t>projekt_modify.html</w:t>
         <w:br/>
         <w:tab/>
         <w:tab/>

</xml_diff>

<commit_message>
Felhasználói felületen funkciók megvalósítása: - Főmenü / Fejlesztők - Főmenü / Fejlesztők / Módosítás - Főmenü / Fejlesztők / Törlés - Főmenü / Fejlesztők / Felvitel - Főmenü / Fejlesztők / Feladatok - Főmenü / Fejlesztők / Feladatok / Idő módosítása
</commit_message>
<xml_diff>
--- a/Doks/Aktuális felhasználói felület.docx
+++ b/Doks/Aktuális felhasználói felület.docx
@@ -224,6 +224,18 @@
         <w:tab/>
         <w:tab/>
         <w:tab/>
+      </w:r>
+      <w:r>
+        <w:rPr>
+          <w:rFonts w:ascii="Calibri" w:hAnsi="Calibri"/>
+          <w:b w:val="false"/>
+          <w:bCs w:val="false"/>
+          <w:i w:val="false"/>
+          <w:iCs w:val="false"/>
+          <w:color w:val="auto"/>
+          <w:sz w:val="24"/>
+          <w:szCs w:val="24"/>
+        </w:rPr>
         <w:t>Feladatok (projekten belül)</w:t>
         <w:tab/>
         <w:tab/>
@@ -231,6 +243,16 @@
         <w:tab/>
         <w:tab/>
         <w:t>project_developers_tasks.html</w:t>
+      </w:r>
+      <w:r>
+        <w:rPr>
+          <w:rFonts w:ascii="Calibri" w:hAnsi="Calibri"/>
+          <w:b w:val="false"/>
+          <w:i w:val="false"/>
+          <w:color w:val="080808"/>
+          <w:sz w:val="24"/>
+          <w:szCs w:val="24"/>
+        </w:rPr>
         <w:br/>
         <w:tab/>
         <w:tab/>
@@ -298,12 +320,33 @@
         <w:tab/>
         <w:tab/>
         <w:tab/>
+      </w:r>
+      <w:r>
+        <w:rPr>
+          <w:rFonts w:ascii="Calibri" w:hAnsi="Calibri"/>
+          <w:b w:val="false"/>
+          <w:bCs w:val="false"/>
+          <w:i w:val="false"/>
+          <w:color w:val="auto"/>
+          <w:sz w:val="24"/>
+          <w:szCs w:val="24"/>
+        </w:rPr>
         <w:t>Eltávolítás a projektből</w:t>
         <w:tab/>
         <w:tab/>
         <w:t xml:space="preserve">- Kész                        </w:t>
         <w:tab/>
         <w:t>project_developers.html</w:t>
+      </w:r>
+      <w:r>
+        <w:rPr>
+          <w:rFonts w:ascii="Calibri" w:hAnsi="Calibri"/>
+          <w:b w:val="false"/>
+          <w:i w:val="false"/>
+          <w:color w:val="080808"/>
+          <w:sz w:val="24"/>
+          <w:szCs w:val="24"/>
+        </w:rPr>
         <w:br/>
         <w:tab/>
         <w:tab/>
@@ -543,29 +586,291 @@
         <w:tab/>
         <w:tab/>
         <w:tab/>
-        <w:t>- Írás alatt</w:t>
+        <w:t>- Kész</w:t>
+        <w:tab/>
         <w:tab/>
         <w:tab/>
         <w:t>developers.html</w:t>
-        <w:br/>
+      </w:r>
+    </w:p>
+    <w:p>
+      <w:pPr>
+        <w:pStyle w:val="Normal"/>
+        <w:shd w:fill="FFFFFF"/>
+        <w:bidi w:val="0"/>
+        <w:jc w:val="left"/>
+        <w:rPr>
+          <w:rFonts w:ascii="Calibri" w:hAnsi="Calibri"/>
+          <w:sz w:val="24"/>
+          <w:szCs w:val="24"/>
+        </w:rPr>
+      </w:pPr>
+      <w:r>
+        <w:rPr>
+          <w:rFonts w:ascii="Calibri" w:hAnsi="Calibri"/>
+          <w:sz w:val="24"/>
+          <w:szCs w:val="24"/>
+        </w:rPr>
+      </w:r>
+    </w:p>
+    <w:p>
+      <w:pPr>
+        <w:pStyle w:val="Normal"/>
+        <w:shd w:fill="FFFFFF"/>
+        <w:bidi w:val="0"/>
+        <w:jc w:val="left"/>
+        <w:rPr>
+          <w:rFonts w:ascii="Calibri" w:hAnsi="Calibri"/>
+          <w:sz w:val="24"/>
+          <w:szCs w:val="24"/>
+        </w:rPr>
+      </w:pPr>
+      <w:r>
+        <w:rPr>
+          <w:rFonts w:ascii="Calibri" w:hAnsi="Calibri"/>
+          <w:b w:val="false"/>
+          <w:i w:val="false"/>
+          <w:color w:val="080808"/>
+          <w:sz w:val="24"/>
+          <w:szCs w:val="24"/>
+        </w:rPr>
+        <w:tab/>
+        <w:tab/>
+        <w:t>Módosítás</w:t>
+        <w:tab/>
+        <w:tab/>
+        <w:tab/>
+        <w:tab/>
+        <w:tab/>
+        <w:t xml:space="preserve">- </w:t>
+      </w:r>
+      <w:r>
+        <w:rPr>
+          <w:rFonts w:ascii="Calibri" w:hAnsi="Calibri"/>
+          <w:b w:val="false"/>
+          <w:i w:val="false"/>
+          <w:color w:val="080808"/>
+          <w:sz w:val="24"/>
+          <w:szCs w:val="24"/>
+        </w:rPr>
+        <w:t>Kész</w:t>
+        <w:tab/>
+        <w:tab/>
+        <w:tab/>
+        <w:t>developer_modify.html</w:t>
+      </w:r>
+      <w:r>
+        <w:rPr>
+          <w:rFonts w:ascii="Calibri" w:hAnsi="Calibri"/>
+          <w:b w:val="false"/>
+          <w:i w:val="false"/>
+          <w:color w:val="080808"/>
+          <w:sz w:val="24"/>
+          <w:szCs w:val="24"/>
+        </w:rPr>
+        <w:br/>
+        <w:tab/>
+        <w:tab/>
+        <w:t>Törlés</w:t>
+        <w:tab/>
+        <w:tab/>
+        <w:tab/>
+        <w:tab/>
+        <w:tab/>
+        <w:tab/>
+        <w:t xml:space="preserve">- </w:t>
+      </w:r>
+      <w:r>
+        <w:rPr>
+          <w:rFonts w:ascii="Calibri" w:hAnsi="Calibri"/>
+          <w:b w:val="false"/>
+          <w:i w:val="false"/>
+          <w:color w:val="080808"/>
+          <w:sz w:val="24"/>
+          <w:szCs w:val="24"/>
+        </w:rPr>
+        <w:t>Kész</w:t>
+        <w:tab/>
+        <w:tab/>
+        <w:tab/>
+        <w:t>developers.html</w:t>
+      </w:r>
+    </w:p>
+    <w:p>
+      <w:pPr>
+        <w:pStyle w:val="Normal"/>
+        <w:shd w:fill="FFFFFF"/>
+        <w:bidi w:val="0"/>
+        <w:jc w:val="left"/>
+        <w:rPr>
+          <w:rFonts w:ascii="Calibri" w:hAnsi="Calibri"/>
+          <w:sz w:val="24"/>
+          <w:szCs w:val="24"/>
+        </w:rPr>
+      </w:pPr>
+      <w:r>
+        <w:rPr>
+          <w:rFonts w:ascii="Calibri" w:hAnsi="Calibri"/>
+          <w:b w:val="false"/>
+          <w:i w:val="false"/>
+          <w:color w:val="080808"/>
+          <w:sz w:val="24"/>
+          <w:szCs w:val="24"/>
+        </w:rPr>
+        <w:tab/>
+        <w:tab/>
+        <w:t>Új feljlesztő rögzítése</w:t>
+        <w:tab/>
+        <w:tab/>
+        <w:tab/>
+        <w:tab/>
+        <w:t xml:space="preserve">- </w:t>
+      </w:r>
+      <w:r>
+        <w:rPr>
+          <w:rFonts w:ascii="Calibri" w:hAnsi="Calibri"/>
+          <w:b w:val="false"/>
+          <w:i w:val="false"/>
+          <w:color w:val="080808"/>
+          <w:sz w:val="24"/>
+          <w:szCs w:val="24"/>
+        </w:rPr>
+        <w:t>Kész</w:t>
+        <w:tab/>
+        <w:tab/>
+        <w:tab/>
+        <w:t>developer_new.html</w:t>
+      </w:r>
+    </w:p>
+    <w:p>
+      <w:pPr>
+        <w:pStyle w:val="Normal"/>
+        <w:shd w:fill="FFFFFF"/>
+        <w:bidi w:val="0"/>
+        <w:jc w:val="left"/>
+        <w:rPr>
+          <w:rFonts w:ascii="Calibri" w:hAnsi="Calibri"/>
+          <w:sz w:val="24"/>
+          <w:szCs w:val="24"/>
+        </w:rPr>
+      </w:pPr>
+      <w:r>
+        <w:rPr>
+          <w:rFonts w:ascii="Calibri" w:hAnsi="Calibri"/>
+          <w:b w:val="false"/>
+          <w:i w:val="false"/>
+          <w:color w:val="080808"/>
+          <w:sz w:val="24"/>
+          <w:szCs w:val="24"/>
+        </w:rPr>
         <w:tab/>
         <w:tab/>
         <w:t>Feladatok (mind)</w:t>
-        <w:br/>
-        <w:tab/>
-        <w:tab/>
-        <w:tab/>
-        <w:t>Új feladat hozzárendelése</w:t>
-        <w:br/>
-        <w:tab/>
-        <w:tab/>
-        <w:tab/>
-        <w:t>idő módosítása</w:t>
-        <w:br/>
-        <w:tab/>
-        <w:tab/>
-        <w:tab/>
-        <w:t>Feladat eltávolítása</w:t>
+        <w:tab/>
+        <w:tab/>
+        <w:tab/>
+        <w:tab/>
+        <w:t xml:space="preserve">- </w:t>
+      </w:r>
+      <w:r>
+        <w:rPr>
+          <w:rFonts w:ascii="Calibri" w:hAnsi="Calibri"/>
+          <w:b w:val="false"/>
+          <w:i w:val="false"/>
+          <w:color w:val="080808"/>
+          <w:sz w:val="24"/>
+          <w:szCs w:val="24"/>
+        </w:rPr>
+        <w:t>Kész</w:t>
+        <w:tab/>
+        <w:tab/>
+        <w:tab/>
+        <w:t>developer_tasks.html</w:t>
+      </w:r>
+      <w:r>
+        <w:rPr>
+          <w:rFonts w:ascii="Calibri" w:hAnsi="Calibri"/>
+          <w:b w:val="false"/>
+          <w:i w:val="false"/>
+          <w:color w:val="080808"/>
+          <w:sz w:val="24"/>
+          <w:szCs w:val="24"/>
+        </w:rPr>
+        <w:br/>
+        <w:tab/>
+        <w:tab/>
+        <w:tab/>
+      </w:r>
+      <w:r>
+        <w:rPr>
+          <w:rFonts w:ascii="Calibri" w:hAnsi="Calibri"/>
+          <w:b w:val="false"/>
+          <w:i w:val="false"/>
+          <w:color w:val="080808"/>
+          <w:sz w:val="24"/>
+          <w:szCs w:val="24"/>
+        </w:rPr>
+        <w:t>I</w:t>
+      </w:r>
+      <w:r>
+        <w:rPr>
+          <w:rFonts w:ascii="Calibri" w:hAnsi="Calibri"/>
+          <w:b w:val="false"/>
+          <w:i w:val="false"/>
+          <w:color w:val="080808"/>
+          <w:sz w:val="24"/>
+          <w:szCs w:val="24"/>
+        </w:rPr>
+        <w:t>dő módosítása</w:t>
+        <w:tab/>
+        <w:tab/>
+        <w:tab/>
+        <w:t xml:space="preserve">- </w:t>
+      </w:r>
+      <w:r>
+        <w:rPr>
+          <w:rFonts w:ascii="Calibri" w:hAnsi="Calibri"/>
+          <w:b w:val="false"/>
+          <w:i w:val="false"/>
+          <w:color w:val="080808"/>
+          <w:sz w:val="24"/>
+          <w:szCs w:val="24"/>
+        </w:rPr>
+        <w:t>Kész</w:t>
+      </w:r>
+      <w:r>
+        <w:rPr>
+          <w:rFonts w:ascii="Calibri" w:hAnsi="Calibri"/>
+          <w:b w:val="false"/>
+          <w:i w:val="false"/>
+          <w:color w:val="080808"/>
+          <w:sz w:val="24"/>
+          <w:szCs w:val="24"/>
+        </w:rPr>
+        <w:tab/>
+        <w:tab/>
+        <w:tab/>
+      </w:r>
+      <w:r>
+        <w:rPr>
+          <w:rFonts w:ascii="Calibri" w:hAnsi="Calibri"/>
+          <w:b w:val="false"/>
+          <w:i w:val="false"/>
+          <w:color w:val="080808"/>
+          <w:sz w:val="24"/>
+          <w:szCs w:val="24"/>
+        </w:rPr>
+        <w:t>developer_tasks.html</w:t>
+      </w:r>
+      <w:r>
+        <w:rPr>
+          <w:rFonts w:ascii="Calibri" w:hAnsi="Calibri"/>
+          <w:b w:val="false"/>
+          <w:i w:val="false"/>
+          <w:color w:val="080808"/>
+          <w:sz w:val="24"/>
+          <w:szCs w:val="24"/>
+        </w:rPr>
         <w:br/>
         <w:tab/>
         <w:t>Lekérdezések</w:t>

</xml_diff>

<commit_message>
Teszt és fejlesztői környezet szétválasztása, dokumentáció aktualizálása, kisebb formai javítások
</commit_message>
<xml_diff>
--- a/Doks/Aktuális felhasználói felület.docx
+++ b/Doks/Aktuális felhasználói felület.docx
@@ -792,7 +792,29 @@
         <w:tab/>
         <w:tab/>
         <w:t>developer_tasks.html</w:t>
-        <w:br/>
+      </w:r>
+    </w:p>
+    <w:p>
+      <w:pPr>
+        <w:pStyle w:val="Normal"/>
+        <w:shd w:fill="FFFFFF"/>
+        <w:bidi w:val="0"/>
+        <w:jc w:val="left"/>
+        <w:rPr>
+          <w:rFonts w:ascii="Calibri" w:hAnsi="Calibri"/>
+          <w:sz w:val="24"/>
+          <w:szCs w:val="24"/>
+        </w:rPr>
+      </w:pPr>
+      <w:r>
+        <w:rPr>
+          <w:rFonts w:ascii="Calibri" w:hAnsi="Calibri"/>
+          <w:b w:val="false"/>
+          <w:i w:val="false"/>
+          <w:color w:val="080808"/>
+          <w:sz w:val="24"/>
+          <w:szCs w:val="24"/>
+        </w:rPr>
         <w:tab/>
         <w:t>Lekérdezések</w:t>
         <w:tab/>
@@ -915,15 +937,7 @@
         <w:tab/>
         <w:tab/>
         <w:tab/>
-        <w:t>rights/users.</w:t>
-      </w:r>
-      <w:r>
-        <w:rPr>
-          <w:rFonts w:ascii="Calibri" w:hAnsi="Calibri"/>
-          <w:sz w:val="24"/>
-          <w:szCs w:val="24"/>
-        </w:rPr>
-        <w:t>html</w:t>
+        <w:t>rights/users.html</w:t>
       </w:r>
     </w:p>
     <w:p>
@@ -955,15 +969,7 @@
         <w:tab/>
         <w:tab/>
         <w:tab/>
-        <w:t>rights/</w:t>
-      </w:r>
-      <w:r>
-        <w:rPr>
-          <w:rFonts w:ascii="Calibri" w:hAnsi="Calibri"/>
-          <w:sz w:val="24"/>
-          <w:szCs w:val="24"/>
-        </w:rPr>
-        <w:t>users_input_form.html</w:t>
+        <w:t>rights/users_input_form.html</w:t>
       </w:r>
     </w:p>
     <w:p>
@@ -993,15 +999,7 @@
         <w:tab/>
         <w:tab/>
         <w:tab/>
-        <w:t>rights/</w:t>
-      </w:r>
-      <w:r>
-        <w:rPr>
-          <w:rFonts w:ascii="Calibri" w:hAnsi="Calibri"/>
-          <w:sz w:val="24"/>
-          <w:szCs w:val="24"/>
-        </w:rPr>
-        <w:t>user_roles.html</w:t>
+        <w:t>rights/user_roles.html</w:t>
       </w:r>
     </w:p>
     <w:p>
@@ -1031,15 +1029,7 @@
         <w:tab/>
         <w:tab/>
         <w:tab/>
-        <w:t>rights/</w:t>
-      </w:r>
-      <w:r>
-        <w:rPr>
-          <w:rFonts w:ascii="Calibri" w:hAnsi="Calibri"/>
-          <w:sz w:val="24"/>
-          <w:szCs w:val="24"/>
-        </w:rPr>
-        <w:t>user_role_new.html</w:t>
+        <w:t>rights/user_role_new.html</w:t>
       </w:r>
     </w:p>
     <w:p>
@@ -1070,15 +1060,7 @@
         <w:tab/>
         <w:tab/>
         <w:tab/>
-        <w:t>rights/</w:t>
-      </w:r>
-      <w:r>
-        <w:rPr>
-          <w:rFonts w:ascii="Calibri" w:hAnsi="Calibri"/>
-          <w:sz w:val="24"/>
-          <w:szCs w:val="24"/>
-        </w:rPr>
-        <w:t>user_roles.html</w:t>
+        <w:t>rights/user_roles.html</w:t>
       </w:r>
     </w:p>
     <w:p>
@@ -1107,15 +1089,7 @@
         <w:tab/>
         <w:tab/>
         <w:tab/>
-        <w:t>rights/</w:t>
-      </w:r>
-      <w:r>
-        <w:rPr>
-          <w:rFonts w:ascii="Calibri" w:hAnsi="Calibri"/>
-          <w:sz w:val="24"/>
-          <w:szCs w:val="24"/>
-        </w:rPr>
-        <w:t>user_developers.html</w:t>
+        <w:t>rights/user_developers.html</w:t>
       </w:r>
     </w:p>
     <w:p>
@@ -1145,69 +1119,38 @@
         <w:tab/>
         <w:tab/>
         <w:tab/>
-        <w:t>rights/</w:t>
-      </w:r>
-      <w:r>
-        <w:rPr>
-          <w:rFonts w:ascii="Calibri" w:hAnsi="Calibri"/>
-          <w:sz w:val="24"/>
-          <w:szCs w:val="24"/>
-        </w:rPr>
-        <w:t>user_developer_new.html</w:t>
-      </w:r>
-    </w:p>
-    <w:p>
-      <w:pPr>
-        <w:pStyle w:val="Normal"/>
-        <w:bidi w:val="0"/>
-        <w:jc w:val="left"/>
-        <w:rPr>
-          <w:rFonts w:ascii="Calibri" w:hAnsi="Calibri"/>
-          <w:sz w:val="24"/>
-          <w:szCs w:val="24"/>
-        </w:rPr>
-      </w:pPr>
-      <w:r>
-        <w:rPr>
-          <w:rFonts w:ascii="Calibri" w:hAnsi="Calibri"/>
-          <w:sz w:val="24"/>
-          <w:szCs w:val="24"/>
-        </w:rPr>
-        <w:tab/>
-        <w:tab/>
-        <w:tab/>
-      </w:r>
-      <w:r>
-        <w:rPr>
-          <w:rFonts w:ascii="Calibri" w:hAnsi="Calibri"/>
-          <w:sz w:val="24"/>
-          <w:szCs w:val="24"/>
-        </w:rPr>
-        <w:t>Fejlesztő</w:t>
-      </w:r>
-      <w:r>
-        <w:rPr>
-          <w:rFonts w:ascii="Calibri" w:hAnsi="Calibri"/>
-          <w:sz w:val="24"/>
-          <w:szCs w:val="24"/>
-        </w:rPr>
-        <w:t xml:space="preserve"> elvétele</w:t>
-        <w:tab/>
-        <w:tab/>
-        <w:tab/>
-        <w:t>- Kész</w:t>
-        <w:tab/>
-        <w:tab/>
-        <w:tab/>
-        <w:t>rights/</w:t>
-      </w:r>
-      <w:r>
-        <w:rPr>
-          <w:rFonts w:ascii="Calibri" w:hAnsi="Calibri"/>
-          <w:sz w:val="24"/>
-          <w:szCs w:val="24"/>
-        </w:rPr>
-        <w:t>user_developers.html</w:t>
+        <w:t>rights/user_developer_new.html</w:t>
+      </w:r>
+    </w:p>
+    <w:p>
+      <w:pPr>
+        <w:pStyle w:val="Normal"/>
+        <w:bidi w:val="0"/>
+        <w:jc w:val="left"/>
+        <w:rPr>
+          <w:rFonts w:ascii="Calibri" w:hAnsi="Calibri"/>
+          <w:sz w:val="24"/>
+          <w:szCs w:val="24"/>
+        </w:rPr>
+      </w:pPr>
+      <w:r>
+        <w:rPr>
+          <w:rFonts w:ascii="Calibri" w:hAnsi="Calibri"/>
+          <w:sz w:val="24"/>
+          <w:szCs w:val="24"/>
+        </w:rPr>
+        <w:tab/>
+        <w:tab/>
+        <w:tab/>
+        <w:t>Fejlesztő elvétele</w:t>
+        <w:tab/>
+        <w:tab/>
+        <w:tab/>
+        <w:t>- Kész</w:t>
+        <w:tab/>
+        <w:tab/>
+        <w:tab/>
+        <w:t>rights/user_developers.html</w:t>
       </w:r>
     </w:p>
     <w:p>
@@ -1239,15 +1182,7 @@
         <w:tab/>
         <w:tab/>
         <w:tab/>
-        <w:t>rights/</w:t>
-      </w:r>
-      <w:r>
-        <w:rPr>
-          <w:rFonts w:ascii="Calibri" w:hAnsi="Calibri"/>
-          <w:sz w:val="24"/>
-          <w:szCs w:val="24"/>
-        </w:rPr>
-        <w:t>users_input_form.html</w:t>
+        <w:t>rights/users_input_form.html</w:t>
       </w:r>
     </w:p>
     <w:p>
@@ -1280,15 +1215,7 @@
         <w:tab/>
         <w:tab/>
         <w:tab/>
-        <w:t>rights/users.</w:t>
-      </w:r>
-      <w:r>
-        <w:rPr>
-          <w:rFonts w:ascii="Calibri" w:hAnsi="Calibri"/>
-          <w:sz w:val="24"/>
-          <w:szCs w:val="24"/>
-        </w:rPr>
-        <w:t>html.html</w:t>
+        <w:t>rights/users.html.html</w:t>
       </w:r>
     </w:p>
     <w:p>
@@ -1320,15 +1247,7 @@
         <w:tab/>
         <w:tab/>
         <w:tab/>
-        <w:t>rights/roles.</w:t>
-      </w:r>
-      <w:r>
-        <w:rPr>
-          <w:rFonts w:ascii="Calibri" w:hAnsi="Calibri"/>
-          <w:sz w:val="24"/>
-          <w:szCs w:val="24"/>
-        </w:rPr>
-        <w:t>html</w:t>
+        <w:t>rights/roles.html</w:t>
       </w:r>
     </w:p>
     <w:p>
@@ -1360,15 +1279,7 @@
         <w:tab/>
         <w:tab/>
         <w:tab/>
-        <w:t>rights/</w:t>
-      </w:r>
-      <w:r>
-        <w:rPr>
-          <w:rFonts w:ascii="Calibri" w:hAnsi="Calibri"/>
-          <w:sz w:val="24"/>
-          <w:szCs w:val="24"/>
-        </w:rPr>
-        <w:t>roles_input_form.html</w:t>
+        <w:t>rights/roles_input_form.html</w:t>
       </w:r>
     </w:p>
     <w:p>
@@ -1400,15 +1311,7 @@
         <w:tab/>
         <w:tab/>
         <w:tab/>
-        <w:t>rights/</w:t>
-      </w:r>
-      <w:r>
-        <w:rPr>
-          <w:rFonts w:ascii="Calibri" w:hAnsi="Calibri"/>
-          <w:sz w:val="24"/>
-          <w:szCs w:val="24"/>
-        </w:rPr>
-        <w:t>roles_input_form.html</w:t>
+        <w:t>rights/roles_input_form.html</w:t>
       </w:r>
     </w:p>
     <w:p>
@@ -1439,15 +1342,7 @@
         <w:tab/>
         <w:tab/>
         <w:tab/>
-        <w:t>rights/</w:t>
-      </w:r>
-      <w:r>
-        <w:rPr>
-          <w:rFonts w:ascii="Calibri" w:hAnsi="Calibri"/>
-          <w:sz w:val="24"/>
-          <w:szCs w:val="24"/>
-        </w:rPr>
-        <w:t>role_permits.html</w:t>
+        <w:t>rights/role_permits.html</w:t>
       </w:r>
     </w:p>
     <w:p>
@@ -1477,15 +1372,7 @@
         <w:tab/>
         <w:tab/>
         <w:tab/>
-        <w:t>rights/</w:t>
-      </w:r>
-      <w:r>
-        <w:rPr>
-          <w:rFonts w:ascii="Calibri" w:hAnsi="Calibri"/>
-          <w:sz w:val="24"/>
-          <w:szCs w:val="24"/>
-        </w:rPr>
-        <w:t>role_permit_new.html</w:t>
+        <w:t>rights/role_permit_new.html</w:t>
       </w:r>
     </w:p>
     <w:p>
@@ -1510,34 +1397,11 @@
         <w:tab/>
         <w:t>Engedély elvétele a szerepkörtől</w:t>
         <w:tab/>
-        <w:t xml:space="preserve">- </w:t>
-      </w:r>
-      <w:r>
-        <w:rPr>
-          <w:rFonts w:ascii="Calibri" w:hAnsi="Calibri"/>
-          <w:sz w:val="24"/>
-          <w:szCs w:val="24"/>
-        </w:rPr>
-        <w:t>Kész</w:t>
-      </w:r>
-      <w:r>
-        <w:rPr>
-          <w:rFonts w:ascii="Calibri" w:hAnsi="Calibri"/>
-          <w:sz w:val="24"/>
-          <w:szCs w:val="24"/>
-        </w:rPr>
-        <w:tab/>
-        <w:tab/>
-        <w:tab/>
-        <w:t>rights/</w:t>
-      </w:r>
-      <w:r>
-        <w:rPr>
-          <w:rFonts w:ascii="Calibri" w:hAnsi="Calibri"/>
-          <w:sz w:val="24"/>
-          <w:szCs w:val="24"/>
-        </w:rPr>
-        <w:t>role_permits.html</w:t>
+        <w:t>- Kész</w:t>
+        <w:tab/>
+        <w:tab/>
+        <w:tab/>
+        <w:t>rights/role_permits.html</w:t>
       </w:r>
     </w:p>
     <w:p>
@@ -1570,15 +1434,7 @@
         <w:tab/>
         <w:tab/>
         <w:tab/>
-        <w:t>rights/</w:t>
-      </w:r>
-      <w:r>
-        <w:rPr>
-          <w:rFonts w:ascii="Calibri" w:hAnsi="Calibri"/>
-          <w:sz w:val="24"/>
-          <w:szCs w:val="24"/>
-        </w:rPr>
-        <w:t>roles.html</w:t>
+        <w:t>rights/roles.html</w:t>
       </w:r>
     </w:p>
     <w:p>
@@ -1610,15 +1466,7 @@
         <w:tab/>
         <w:tab/>
         <w:tab/>
-        <w:t>rights/permits.</w:t>
-      </w:r>
-      <w:r>
-        <w:rPr>
-          <w:rFonts w:ascii="Calibri" w:hAnsi="Calibri"/>
-          <w:sz w:val="24"/>
-          <w:szCs w:val="24"/>
-        </w:rPr>
-        <w:t>html</w:t>
+        <w:t>rights/permits.html</w:t>
       </w:r>
     </w:p>
     <w:sectPr>

</xml_diff>

<commit_message>
Jogosultsági rendszer fejlesztése: A felhasználók csak a rájuk vonatkozó adatokat láthassák és módosíthassák
</commit_message>
<xml_diff>
--- a/Doks/Aktuális felhasználói felület.docx
+++ b/Doks/Aktuális felhasználói felület.docx
@@ -39,7 +39,7 @@
           <w:sz w:val="28"/>
           <w:szCs w:val="28"/>
         </w:rPr>
-        <w:t>Projekt- feladat- és munkaidő-nyilvántartási rendszer</w:t>
+        <w:t>project- feladat- és munkaidő-nyilvántartási rendszer</w:t>
       </w:r>
     </w:p>
     <w:p>
@@ -79,6 +79,184 @@
     </w:p>
     <w:p>
       <w:pPr>
+        <w:pStyle w:val="Normal"/>
+        <w:bidi w:val="0"/>
+        <w:jc w:val="left"/>
+        <w:rPr>
+          <w:u w:val="single"/>
+        </w:rPr>
+      </w:pPr>
+      <w:r>
+        <w:rPr>
+          <w:rFonts w:ascii="Calibri" w:hAnsi="Calibri"/>
+          <w:sz w:val="24"/>
+          <w:szCs w:val="24"/>
+          <w:u w:val="single"/>
+        </w:rPr>
+        <w:t xml:space="preserve">Menüpontokon belüli </w:t>
+      </w:r>
+      <w:r>
+        <w:rPr>
+          <w:rFonts w:ascii="Calibri" w:hAnsi="Calibri"/>
+          <w:sz w:val="24"/>
+          <w:szCs w:val="24"/>
+          <w:u w:val="single"/>
+        </w:rPr>
+        <w:t xml:space="preserve">minimális </w:t>
+      </w:r>
+      <w:r>
+        <w:rPr>
+          <w:rFonts w:ascii="Calibri" w:hAnsi="Calibri"/>
+          <w:sz w:val="24"/>
+          <w:szCs w:val="24"/>
+          <w:u w:val="single"/>
+        </w:rPr>
+        <w:t>szerkesztési jogosultsági szintek:</w:t>
+      </w:r>
+    </w:p>
+    <w:p>
+      <w:pPr>
+        <w:pStyle w:val="Normal"/>
+        <w:bidi w:val="0"/>
+        <w:jc w:val="left"/>
+        <w:rPr>
+          <w:rFonts w:ascii="Calibri" w:hAnsi="Calibri"/>
+          <w:sz w:val="24"/>
+          <w:szCs w:val="24"/>
+        </w:rPr>
+      </w:pPr>
+      <w:r>
+        <w:rPr>
+          <w:rFonts w:ascii="Calibri" w:hAnsi="Calibri"/>
+          <w:sz w:val="24"/>
+          <w:szCs w:val="24"/>
+        </w:rPr>
+        <w:t>- Olvasó: Jogosult a menüpont elindítására, a rá vonatkozó adattartalom megtekintésére</w:t>
+      </w:r>
+    </w:p>
+    <w:p>
+      <w:pPr>
+        <w:pStyle w:val="Normal"/>
+        <w:bidi w:val="0"/>
+        <w:jc w:val="left"/>
+        <w:rPr>
+          <w:rFonts w:ascii="Calibri" w:hAnsi="Calibri"/>
+          <w:sz w:val="24"/>
+          <w:szCs w:val="24"/>
+        </w:rPr>
+      </w:pPr>
+      <w:r>
+        <w:rPr>
+          <w:rFonts w:ascii="Calibri" w:hAnsi="Calibri"/>
+          <w:sz w:val="24"/>
+          <w:szCs w:val="24"/>
+        </w:rPr>
+        <w:t>- Hozzászóló: Jogosult az adattartalomhoz kapcsolódó más adattartalmak létrehozására és kezelésére.</w:t>
+      </w:r>
+    </w:p>
+    <w:p>
+      <w:pPr>
+        <w:pStyle w:val="Normal"/>
+        <w:bidi w:val="0"/>
+        <w:jc w:val="left"/>
+        <w:rPr>
+          <w:rFonts w:ascii="Calibri" w:hAnsi="Calibri"/>
+          <w:sz w:val="24"/>
+          <w:szCs w:val="24"/>
+        </w:rPr>
+      </w:pPr>
+      <w:r>
+        <w:rPr>
+          <w:rFonts w:ascii="Calibri" w:hAnsi="Calibri"/>
+          <w:sz w:val="24"/>
+          <w:szCs w:val="24"/>
+        </w:rPr>
+        <w:tab/>
+        <w:t>(Jellemzően az adott projecthez tartozó fejlesztők bármelyike)</w:t>
+      </w:r>
+    </w:p>
+    <w:p>
+      <w:pPr>
+        <w:pStyle w:val="Normal"/>
+        <w:bidi w:val="0"/>
+        <w:jc w:val="left"/>
+        <w:rPr>
+          <w:rFonts w:ascii="Calibri" w:hAnsi="Calibri"/>
+          <w:sz w:val="24"/>
+          <w:szCs w:val="24"/>
+        </w:rPr>
+      </w:pPr>
+      <w:r>
+        <w:rPr>
+          <w:rFonts w:ascii="Calibri" w:hAnsi="Calibri"/>
+          <w:sz w:val="24"/>
+          <w:szCs w:val="24"/>
+        </w:rPr>
+        <w:t>- Szerkesztő: Jogosult az adattartalom módosítására (felvitel, módosítás, törlés)</w:t>
+      </w:r>
+    </w:p>
+    <w:p>
+      <w:pPr>
+        <w:pStyle w:val="Normal"/>
+        <w:bidi w:val="0"/>
+        <w:jc w:val="left"/>
+        <w:rPr>
+          <w:rFonts w:ascii="Calibri" w:hAnsi="Calibri"/>
+          <w:sz w:val="24"/>
+          <w:szCs w:val="24"/>
+        </w:rPr>
+      </w:pPr>
+      <w:r>
+        <w:rPr>
+          <w:rFonts w:ascii="Calibri" w:hAnsi="Calibri"/>
+          <w:sz w:val="24"/>
+          <w:szCs w:val="24"/>
+        </w:rPr>
+        <w:tab/>
+        <w:t>(Jellemzően az adott bejegyzést létrehozó fejlesztő vagy konkrétan az adott fejlesztőhöz tartozó adat esetén)</w:t>
+      </w:r>
+    </w:p>
+    <w:p>
+      <w:pPr>
+        <w:pStyle w:val="Normal"/>
+        <w:bidi w:val="0"/>
+        <w:jc w:val="left"/>
+        <w:rPr>
+          <w:rFonts w:ascii="Calibri" w:hAnsi="Calibri"/>
+          <w:sz w:val="24"/>
+          <w:szCs w:val="24"/>
+        </w:rPr>
+      </w:pPr>
+      <w:r>
+        <w:rPr>
+          <w:rFonts w:ascii="Calibri" w:hAnsi="Calibri"/>
+          <w:sz w:val="24"/>
+          <w:szCs w:val="24"/>
+        </w:rPr>
+        <w:t>- Admin: Mindenhez joga van</w:t>
+      </w:r>
+    </w:p>
+    <w:p>
+      <w:pPr>
+        <w:pStyle w:val="Normal"/>
+        <w:bidi w:val="0"/>
+        <w:jc w:val="left"/>
+        <w:rPr>
+          <w:rFonts w:ascii="Calibri" w:hAnsi="Calibri"/>
+          <w:sz w:val="24"/>
+          <w:szCs w:val="24"/>
+        </w:rPr>
+      </w:pPr>
+      <w:r>
+        <w:rPr>
+          <w:rFonts w:ascii="Calibri" w:hAnsi="Calibri"/>
+          <w:sz w:val="24"/>
+          <w:szCs w:val="24"/>
+        </w:rPr>
+      </w:r>
+    </w:p>
+    <w:p>
+      <w:pPr>
         <w:pStyle w:val="BodyText"/>
         <w:bidi w:val="0"/>
         <w:jc w:val="left"/>
@@ -148,7 +326,6 @@
           <w:u w:val="none"/>
         </w:rPr>
         <w:tab/>
-        <w:tab/>
       </w:r>
       <w:r>
         <w:rPr>
@@ -163,19 +340,6 @@
         </w:rPr>
         <w:t>Template</w:t>
       </w:r>
-    </w:p>
-    <w:p>
-      <w:pPr>
-        <w:pStyle w:val="Normal"/>
-        <w:shd w:fill="FFFFFF"/>
-        <w:bidi w:val="0"/>
-        <w:jc w:val="left"/>
-        <w:rPr>
-          <w:rFonts w:ascii="Calibri" w:hAnsi="Calibri"/>
-          <w:sz w:val="24"/>
-          <w:szCs w:val="24"/>
-        </w:rPr>
-      </w:pPr>
       <w:r>
         <w:rPr>
           <w:rFonts w:ascii="Calibri" w:hAnsi="Calibri"/>
@@ -185,6 +349,49 @@
           <w:color w:val="080808"/>
           <w:sz w:val="24"/>
           <w:szCs w:val="24"/>
+          <w:u w:val="none"/>
+        </w:rPr>
+        <w:tab/>
+        <w:tab/>
+        <w:tab/>
+        <w:tab/>
+        <w:tab/>
+      </w:r>
+      <w:r>
+        <w:rPr>
+          <w:rFonts w:ascii="Calibri" w:hAnsi="Calibri"/>
+          <w:b/>
+          <w:bCs/>
+          <w:i w:val="false"/>
+          <w:color w:val="080808"/>
+          <w:sz w:val="24"/>
+          <w:szCs w:val="24"/>
+          <w:u w:val="single"/>
+        </w:rPr>
+        <w:t>Min.szerk.jog.szint</w:t>
+      </w:r>
+    </w:p>
+    <w:p>
+      <w:pPr>
+        <w:pStyle w:val="Normal"/>
+        <w:shd w:fill="FFFFFF"/>
+        <w:bidi w:val="0"/>
+        <w:jc w:val="left"/>
+        <w:rPr>
+          <w:rFonts w:ascii="Calibri" w:hAnsi="Calibri"/>
+          <w:sz w:val="24"/>
+          <w:szCs w:val="24"/>
+        </w:rPr>
+      </w:pPr>
+      <w:r>
+        <w:rPr>
+          <w:rFonts w:ascii="Calibri" w:hAnsi="Calibri"/>
+          <w:b/>
+          <w:bCs/>
+          <w:i w:val="false"/>
+          <w:color w:val="080808"/>
+          <w:sz w:val="24"/>
+          <w:szCs w:val="24"/>
         </w:rPr>
         <w:t>Főmenü</w:t>
       </w:r>
@@ -204,9 +411,13 @@
         <w:tab/>
         <w:tab/>
         <w:tab/>
-        <w:t xml:space="preserve">- Kész                     </w:t>
-        <w:tab/>
-        <w:t>porphyr.html</w:t>
+        <w:t>- Kész                porphyr.html</w:t>
+        <w:tab/>
+        <w:tab/>
+        <w:tab/>
+        <w:tab/>
+        <w:tab/>
+        <w:t>-</w:t>
         <w:br/>
         <w:tab/>
         <w:t>Projektek</w:t>
@@ -216,9 +427,15 @@
         <w:tab/>
         <w:tab/>
         <w:tab/>
-        <w:t xml:space="preserve">- Kész                        </w:t>
-        <w:tab/>
-        <w:t>projects.html</w:t>
+        <w:t>- Kész                projects.html</w:t>
+        <w:tab/>
+        <w:tab/>
+        <w:tab/>
+        <w:tab/>
+        <w:tab/>
+        <w:t>Olvasó</w:t>
+        <w:tab/>
+        <w:tab/>
         <w:br/>
         <w:tab/>
         <w:tab/>
@@ -228,9 +445,11 @@
         <w:tab/>
         <w:tab/>
         <w:tab/>
-        <w:t xml:space="preserve">- Kész                        </w:t>
-        <w:tab/>
-        <w:t>project_developers.html</w:t>
+        <w:t>- Kész                project_developers.html</w:t>
+        <w:tab/>
+        <w:tab/>
+        <w:tab/>
+        <w:t>-</w:t>
         <w:br/>
         <w:tab/>
         <w:tab/>
@@ -247,13 +466,15 @@
           <w:sz w:val="24"/>
           <w:szCs w:val="24"/>
         </w:rPr>
-        <w:t>Feladatok (projekten belül)</w:t>
+        <w:t>Feladatok (projecten belül)</w:t>
         <w:tab/>
         <w:tab/>
         <w:t xml:space="preserve">- Kész       </w:t>
         <w:tab/>
-        <w:tab/>
         <w:t>project_developers_tasks.html</w:t>
+        <w:tab/>
+        <w:tab/>
+        <w:t>-</w:t>
       </w:r>
       <w:r>
         <w:rPr>
@@ -275,8 +496,12 @@
         <w:t>- Kész</w:t>
         <w:tab/>
         <w:tab/>
-        <w:tab/>
         <w:t>project_developers_tasks_new.html</w:t>
+        <w:tab/>
+        <w:tab/>
+        <w:t>Admin</w:t>
+        <w:tab/>
+        <w:tab/>
         <w:br/>
         <w:tab/>
         <w:tab/>
@@ -289,8 +514,11 @@
         <w:t>- Kész</w:t>
         <w:tab/>
         <w:tab/>
-        <w:tab/>
         <w:t>project_developers_tasks.html</w:t>
+        <w:tab/>
+        <w:tab/>
+        <w:t>Szerkesztő</w:t>
+        <w:tab/>
         <w:br/>
         <w:tab/>
         <w:tab/>
@@ -302,7 +530,6 @@
         <w:tab/>
         <w:tab/>
         <w:t>- Kész</w:t>
-        <w:tab/>
         <w:tab/>
         <w:tab/>
       </w:r>
@@ -317,6 +544,11 @@
           <w:szCs w:val="24"/>
         </w:rPr>
         <w:t>project_developers_tasks.html</w:t>
+        <w:tab/>
+        <w:tab/>
+        <w:t>Admin</w:t>
+        <w:tab/>
+        <w:tab/>
       </w:r>
       <w:r>
         <w:rPr>
@@ -342,12 +574,16 @@
           <w:sz w:val="24"/>
           <w:szCs w:val="24"/>
         </w:rPr>
-        <w:t>Eltávolítás a projektből</w:t>
-        <w:tab/>
-        <w:tab/>
-        <w:t xml:space="preserve">- Kész                        </w:t>
-        <w:tab/>
-        <w:t>project_developers.html</w:t>
+        <w:t>Eltávolítás a projectből</w:t>
+        <w:tab/>
+        <w:tab/>
+        <w:t>- Kész                project_developers.html</w:t>
+        <w:tab/>
+        <w:tab/>
+        <w:tab/>
+        <w:t>Admin</w:t>
+        <w:tab/>
+        <w:tab/>
       </w:r>
       <w:r>
         <w:rPr>
@@ -362,12 +598,15 @@
         <w:tab/>
         <w:tab/>
         <w:tab/>
-        <w:t>Hozzárendelés a projekthez</w:t>
-        <w:tab/>
-        <w:tab/>
-        <w:t xml:space="preserve">- Kész                        </w:t>
-        <w:tab/>
-        <w:t>project_developers_new.html</w:t>
+        <w:t>Hozzárendelés a projecthez</w:t>
+        <w:tab/>
+        <w:tab/>
+        <w:t>- Kész                project_developers_new.html</w:t>
+        <w:tab/>
+        <w:tab/>
+        <w:t>Admin</w:t>
+        <w:tab/>
+        <w:tab/>
         <w:br/>
         <w:tab/>
         <w:tab/>
@@ -380,8 +619,12 @@
         <w:t>- Kész</w:t>
         <w:tab/>
         <w:tab/>
-        <w:tab/>
         <w:t>project_tasks.html</w:t>
+        <w:tab/>
+        <w:tab/>
+        <w:tab/>
+        <w:tab/>
+        <w:t>-</w:t>
         <w:br/>
         <w:tab/>
         <w:tab/>
@@ -393,8 +636,10 @@
         <w:t>- Kész</w:t>
         <w:tab/>
         <w:tab/>
-        <w:tab/>
-        <w:t>projekt_tasks_developers.htm</w:t>
+        <w:t>project_tasks_developers.htm</w:t>
+        <w:tab/>
+        <w:tab/>
+        <w:t>-</w:t>
       </w:r>
     </w:p>
     <w:p>
@@ -428,8 +673,11 @@
         <w:t>- Kész</w:t>
         <w:tab/>
         <w:tab/>
-        <w:tab/>
-        <w:t>projekt_tasks_developers.htm</w:t>
+        <w:t>project_tasks_developers.htm</w:t>
+        <w:tab/>
+        <w:tab/>
+        <w:t>Szerkesztő</w:t>
+        <w:tab/>
         <w:br/>
         <w:tab/>
         <w:tab/>
@@ -440,8 +688,12 @@
         <w:t>- Kész</w:t>
         <w:tab/>
         <w:tab/>
-        <w:tab/>
-        <w:t>projekt_tasks_developers.htm</w:t>
+        <w:t>project_tasks_developers.htm</w:t>
+        <w:tab/>
+        <w:tab/>
+        <w:t>Admin</w:t>
+        <w:tab/>
+        <w:tab/>
         <w:br/>
         <w:tab/>
         <w:tab/>
@@ -453,8 +705,12 @@
         <w:t>- Kész</w:t>
         <w:tab/>
         <w:tab/>
-        <w:tab/>
-        <w:t>projekt_tasks_developers_new.htm</w:t>
+        <w:t>project_tasks_developers_new.htm</w:t>
+        <w:tab/>
+        <w:tab/>
+        <w:t>Admin</w:t>
+        <w:tab/>
+        <w:tab/>
         <w:br/>
         <w:tab/>
         <w:tab/>
@@ -467,8 +723,13 @@
         <w:t>- Kész</w:t>
         <w:tab/>
         <w:tab/>
-        <w:tab/>
-        <w:t>projekt_tasks_modify.html</w:t>
+        <w:t>project_tasks_modify.html</w:t>
+        <w:tab/>
+        <w:tab/>
+        <w:tab/>
+        <w:t>Admin</w:t>
+        <w:tab/>
+        <w:tab/>
       </w:r>
     </w:p>
     <w:p>
@@ -503,45 +764,11 @@
         <w:t>- Kész</w:t>
         <w:tab/>
         <w:tab/>
-        <w:tab/>
         <w:t>project_tasks_posts.html</w:t>
-        <w:br/>
-        <w:tab/>
-        <w:tab/>
-        <w:tab/>
-        <w:t>Eltávolítás a projektből</w:t>
-        <w:tab/>
-        <w:tab/>
-        <w:t>- Kész</w:t>
-        <w:tab/>
-        <w:tab/>
-        <w:tab/>
-        <w:t>projekt_tasks.html</w:t>
-        <w:br/>
-        <w:tab/>
-        <w:tab/>
-        <w:tab/>
-        <w:t>Új feladat rögzítése</w:t>
-        <w:tab/>
-        <w:tab/>
-        <w:tab/>
-        <w:t>- Kész</w:t>
-        <w:tab/>
-        <w:tab/>
-        <w:tab/>
-        <w:t>projekt_tasks_new.html</w:t>
-        <w:br/>
-        <w:tab/>
-        <w:tab/>
-        <w:t>Szerkesztés</w:t>
-        <w:tab/>
-        <w:tab/>
-        <w:tab/>
-        <w:tab/>
-        <w:tab/>
-        <w:t xml:space="preserve">- Kész                        </w:t>
-        <w:tab/>
-        <w:t>projekt_modify.html</w:t>
+        <w:tab/>
+        <w:tab/>
+        <w:tab/>
+        <w:t>-</w:t>
       </w:r>
     </w:p>
     <w:p>
@@ -568,14 +795,20 @@
         <w:tab/>
         <w:tab/>
         <w:tab/>
-        <w:t>Módosítás</w:t>
-        <w:tab/>
-        <w:tab/>
-        <w:tab/>
-        <w:tab/>
-        <w:t xml:space="preserve">- Kész                        </w:t>
-        <w:tab/>
-        <w:t>projekt_modify.html</w:t>
+        <w:tab/>
+        <w:t>Új bejegyzés</w:t>
+        <w:tab/>
+        <w:tab/>
+        <w:tab/>
+        <w:t>- Kész</w:t>
+        <w:tab/>
+        <w:tab/>
+        <w:t>project_tasks_posts.html</w:t>
+        <w:tab/>
+        <w:tab/>
+        <w:tab/>
+        <w:t>Hozzászóló</w:t>
+        <w:tab/>
       </w:r>
     </w:p>
     <w:p>
@@ -602,62 +835,19 @@
         <w:tab/>
         <w:tab/>
         <w:tab/>
-        <w:t>Törlés</w:t>
-        <w:tab/>
-        <w:tab/>
-        <w:tab/>
-        <w:tab/>
-        <w:tab/>
-        <w:t xml:space="preserve">- Kész                        </w:t>
-        <w:tab/>
-        <w:t>projekt_modify.html</w:t>
-        <w:br/>
-        <w:tab/>
-        <w:tab/>
-        <w:t>Új</w:t>
-        <w:tab/>
-        <w:tab/>
-        <w:tab/>
-        <w:tab/>
-        <w:tab/>
-        <w:tab/>
-        <w:t xml:space="preserve">- Kész                        </w:t>
-        <w:tab/>
-        <w:t>project_new.html</w:t>
-        <w:br/>
-        <w:tab/>
-        <w:t>Fejlesztők</w:t>
-        <w:tab/>
-        <w:tab/>
-        <w:tab/>
-        <w:tab/>
-        <w:tab/>
-        <w:tab/>
-        <w:t>- Kész</w:t>
-        <w:tab/>
-        <w:tab/>
-        <w:tab/>
-        <w:t>developers.html</w:t>
-      </w:r>
-    </w:p>
-    <w:p>
-      <w:pPr>
-        <w:pStyle w:val="Normal"/>
-        <w:shd w:fill="FFFFFF"/>
-        <w:bidi w:val="0"/>
-        <w:jc w:val="left"/>
-        <w:rPr>
-          <w:rFonts w:ascii="Calibri" w:hAnsi="Calibri"/>
-          <w:sz w:val="24"/>
-          <w:szCs w:val="24"/>
-        </w:rPr>
-      </w:pPr>
-      <w:r>
-        <w:rPr>
-          <w:rFonts w:ascii="Calibri" w:hAnsi="Calibri"/>
-          <w:sz w:val="24"/>
-          <w:szCs w:val="24"/>
-        </w:rPr>
+        <w:tab/>
+        <w:t>Bejegyzés módosítása</w:t>
+        <w:tab/>
+        <w:tab/>
+        <w:t>- Kész</w:t>
+        <w:tab/>
+        <w:tab/>
+        <w:t>project_tasks_posts.html</w:t>
+        <w:tab/>
+        <w:tab/>
+        <w:tab/>
+        <w:t>Szerkesztő</w:t>
+        <w:tab/>
       </w:r>
     </w:p>
     <w:p>
@@ -683,32 +873,73 @@
         </w:rPr>
         <w:tab/>
         <w:tab/>
-        <w:t>Módosítás</w:t>
-        <w:tab/>
-        <w:tab/>
-        <w:tab/>
-        <w:tab/>
-        <w:tab/>
-        <w:t>- Kész</w:t>
-        <w:tab/>
-        <w:tab/>
-        <w:tab/>
-        <w:t>developer_modify.html</w:t>
+        <w:tab/>
+        <w:tab/>
+        <w:t>Bejegyzés törlése</w:t>
+        <w:tab/>
+        <w:tab/>
+        <w:t>- Kész</w:t>
+        <w:tab/>
+        <w:tab/>
+        <w:t>project_tasks_posts.html</w:t>
+        <w:tab/>
+        <w:tab/>
+        <w:tab/>
+        <w:t>Szerkesztő</w:t>
+        <w:tab/>
         <w:br/>
         <w:tab/>
         <w:tab/>
-        <w:t>Törlés</w:t>
-        <w:tab/>
-        <w:tab/>
-        <w:tab/>
-        <w:tab/>
-        <w:tab/>
-        <w:tab/>
-        <w:t>- Kész</w:t>
-        <w:tab/>
-        <w:tab/>
-        <w:tab/>
-        <w:t>developers.html</w:t>
+        <w:tab/>
+        <w:t>Eltávolítás a projectből</w:t>
+        <w:tab/>
+        <w:tab/>
+        <w:t>- Kész</w:t>
+        <w:tab/>
+        <w:tab/>
+        <w:t>project_tasks.html</w:t>
+        <w:tab/>
+        <w:tab/>
+        <w:tab/>
+        <w:tab/>
+        <w:t>Admin</w:t>
+        <w:tab/>
+        <w:tab/>
+        <w:br/>
+        <w:tab/>
+        <w:tab/>
+        <w:tab/>
+        <w:t>Új feladat rögzítése</w:t>
+        <w:tab/>
+        <w:tab/>
+        <w:tab/>
+        <w:t>- Kész</w:t>
+        <w:tab/>
+        <w:tab/>
+        <w:t>project_tasks_new.html</w:t>
+        <w:tab/>
+        <w:tab/>
+        <w:tab/>
+        <w:t>Admin</w:t>
+        <w:tab/>
+        <w:tab/>
+        <w:br/>
+        <w:tab/>
+        <w:tab/>
+        <w:t>Szerkesztés</w:t>
+        <w:tab/>
+        <w:tab/>
+        <w:tab/>
+        <w:tab/>
+        <w:tab/>
+        <w:t>- Kész                project_modify.html</w:t>
+        <w:tab/>
+        <w:tab/>
+        <w:tab/>
+        <w:tab/>
+        <w:t>Admin</w:t>
+        <w:tab/>
+        <w:tab/>
       </w:r>
     </w:p>
     <w:p>
@@ -734,16 +965,18 @@
         </w:rPr>
         <w:tab/>
         <w:tab/>
-        <w:t>Új feljlesztő rögzítése</w:t>
-        <w:tab/>
-        <w:tab/>
-        <w:tab/>
-        <w:tab/>
-        <w:t>- Kész</w:t>
-        <w:tab/>
-        <w:tab/>
-        <w:tab/>
-        <w:t>developer_new.html</w:t>
+        <w:tab/>
+        <w:t>Módosítás</w:t>
+        <w:tab/>
+        <w:tab/>
+        <w:tab/>
+        <w:tab/>
+        <w:t>- Kész                project_modify.html</w:t>
+        <w:tab/>
+        <w:tab/>
+        <w:tab/>
+        <w:tab/>
+        <w:t>-</w:t>
       </w:r>
     </w:p>
     <w:p>
@@ -769,29 +1002,55 @@
         </w:rPr>
         <w:tab/>
         <w:tab/>
-        <w:t>Feladatok (mind)</w:t>
-        <w:tab/>
-        <w:tab/>
-        <w:tab/>
-        <w:tab/>
-        <w:t>- Kész</w:t>
-        <w:tab/>
-        <w:tab/>
-        <w:tab/>
-        <w:t>developer_tasks.html</w:t>
+        <w:tab/>
+        <w:t>Törlés</w:t>
+        <w:tab/>
+        <w:tab/>
+        <w:tab/>
+        <w:tab/>
+        <w:tab/>
+        <w:t>- Kész                project_modify.html</w:t>
+        <w:tab/>
+        <w:tab/>
+        <w:tab/>
+        <w:tab/>
+        <w:t>-</w:t>
         <w:br/>
         <w:tab/>
         <w:tab/>
-        <w:tab/>
-        <w:t>Idő módosítása</w:t>
-        <w:tab/>
-        <w:tab/>
-        <w:tab/>
-        <w:t>- Kész</w:t>
-        <w:tab/>
-        <w:tab/>
-        <w:tab/>
-        <w:t>developer_tasks.html</w:t>
+        <w:t>Új</w:t>
+        <w:tab/>
+        <w:tab/>
+        <w:tab/>
+        <w:tab/>
+        <w:tab/>
+        <w:tab/>
+        <w:t>- Kész                project_new.html</w:t>
+        <w:tab/>
+        <w:tab/>
+        <w:tab/>
+        <w:tab/>
+        <w:t>Admin</w:t>
+        <w:tab/>
+        <w:tab/>
+        <w:br/>
+        <w:tab/>
+        <w:t>Fejlesztők</w:t>
+        <w:tab/>
+        <w:tab/>
+        <w:tab/>
+        <w:tab/>
+        <w:tab/>
+        <w:tab/>
+        <w:t>- Kész</w:t>
+        <w:tab/>
+        <w:tab/>
+        <w:t>developers.html</w:t>
+        <w:tab/>
+        <w:tab/>
+        <w:tab/>
+        <w:tab/>
+        <w:t>-</w:t>
       </w:r>
     </w:p>
     <w:p>
@@ -816,6 +1075,166 @@
           <w:szCs w:val="24"/>
         </w:rPr>
         <w:tab/>
+        <w:tab/>
+        <w:t>Módosítás</w:t>
+        <w:tab/>
+        <w:tab/>
+        <w:tab/>
+        <w:tab/>
+        <w:tab/>
+        <w:t>- Kész</w:t>
+        <w:tab/>
+        <w:tab/>
+        <w:t>developer_modify.html</w:t>
+        <w:tab/>
+        <w:tab/>
+        <w:tab/>
+        <w:t>Admin</w:t>
+        <w:tab/>
+        <w:tab/>
+        <w:br/>
+        <w:tab/>
+        <w:tab/>
+        <w:t>Törlés</w:t>
+        <w:tab/>
+        <w:tab/>
+        <w:tab/>
+        <w:tab/>
+        <w:tab/>
+        <w:tab/>
+        <w:t>- Kész</w:t>
+        <w:tab/>
+        <w:tab/>
+        <w:t>developers.html</w:t>
+        <w:tab/>
+        <w:tab/>
+        <w:tab/>
+        <w:tab/>
+        <w:t>Admin</w:t>
+        <w:tab/>
+        <w:tab/>
+      </w:r>
+    </w:p>
+    <w:p>
+      <w:pPr>
+        <w:pStyle w:val="Normal"/>
+        <w:shd w:fill="FFFFFF"/>
+        <w:bidi w:val="0"/>
+        <w:jc w:val="left"/>
+        <w:rPr>
+          <w:rFonts w:ascii="Calibri" w:hAnsi="Calibri"/>
+          <w:sz w:val="24"/>
+          <w:szCs w:val="24"/>
+        </w:rPr>
+      </w:pPr>
+      <w:r>
+        <w:rPr>
+          <w:rFonts w:ascii="Calibri" w:hAnsi="Calibri"/>
+          <w:b w:val="false"/>
+          <w:i w:val="false"/>
+          <w:color w:val="080808"/>
+          <w:sz w:val="24"/>
+          <w:szCs w:val="24"/>
+        </w:rPr>
+        <w:tab/>
+        <w:tab/>
+        <w:t>Új feljlesztő rögzítése</w:t>
+        <w:tab/>
+        <w:tab/>
+        <w:tab/>
+        <w:tab/>
+        <w:t>- Kész</w:t>
+        <w:tab/>
+        <w:tab/>
+        <w:t>developer_new.html</w:t>
+        <w:tab/>
+        <w:tab/>
+        <w:tab/>
+        <w:tab/>
+        <w:t>Admin</w:t>
+        <w:tab/>
+        <w:tab/>
+      </w:r>
+    </w:p>
+    <w:p>
+      <w:pPr>
+        <w:pStyle w:val="Normal"/>
+        <w:shd w:fill="FFFFFF"/>
+        <w:bidi w:val="0"/>
+        <w:jc w:val="left"/>
+        <w:rPr>
+          <w:rFonts w:ascii="Calibri" w:hAnsi="Calibri"/>
+          <w:sz w:val="24"/>
+          <w:szCs w:val="24"/>
+        </w:rPr>
+      </w:pPr>
+      <w:r>
+        <w:rPr>
+          <w:rFonts w:ascii="Calibri" w:hAnsi="Calibri"/>
+          <w:b w:val="false"/>
+          <w:i w:val="false"/>
+          <w:color w:val="080808"/>
+          <w:sz w:val="24"/>
+          <w:szCs w:val="24"/>
+        </w:rPr>
+        <w:tab/>
+        <w:tab/>
+        <w:t>Feladatok (mind)</w:t>
+        <w:tab/>
+        <w:tab/>
+        <w:tab/>
+        <w:tab/>
+        <w:t>- Kész</w:t>
+        <w:tab/>
+        <w:tab/>
+        <w:t>developer_tasks.html</w:t>
+        <w:tab/>
+        <w:tab/>
+        <w:tab/>
+        <w:tab/>
+        <w:t>-</w:t>
+        <w:br/>
+        <w:tab/>
+        <w:tab/>
+        <w:tab/>
+        <w:t>Idő módosítása</w:t>
+        <w:tab/>
+        <w:tab/>
+        <w:tab/>
+        <w:t>- Kész</w:t>
+        <w:tab/>
+        <w:tab/>
+        <w:t>developer_tasks.html</w:t>
+        <w:tab/>
+        <w:tab/>
+        <w:tab/>
+        <w:tab/>
+        <w:t>Szerkesztő</w:t>
+        <w:tab/>
+      </w:r>
+    </w:p>
+    <w:p>
+      <w:pPr>
+        <w:pStyle w:val="Normal"/>
+        <w:shd w:fill="FFFFFF"/>
+        <w:bidi w:val="0"/>
+        <w:jc w:val="left"/>
+        <w:rPr>
+          <w:rFonts w:ascii="Calibri" w:hAnsi="Calibri"/>
+          <w:sz w:val="24"/>
+          <w:szCs w:val="24"/>
+        </w:rPr>
+      </w:pPr>
+      <w:r>
+        <w:rPr>
+          <w:rFonts w:ascii="Calibri" w:hAnsi="Calibri"/>
+          <w:b w:val="false"/>
+          <w:i w:val="false"/>
+          <w:color w:val="080808"/>
+          <w:sz w:val="24"/>
+          <w:szCs w:val="24"/>
+        </w:rPr>
+        <w:tab/>
         <w:t>Lekérdezések</w:t>
         <w:tab/>
         <w:tab/>
@@ -824,6 +1243,14 @@
         <w:tab/>
         <w:tab/>
         <w:t>- Tervezett</w:t>
+        <w:tab/>
+        <w:tab/>
+        <w:tab/>
+        <w:tab/>
+        <w:tab/>
+        <w:tab/>
+        <w:tab/>
+        <w:t>-</w:t>
       </w:r>
     </w:p>
     <w:p>
@@ -863,8 +1290,16 @@
         <w:t>- Kész</w:t>
         <w:tab/>
         <w:tab/>
-        <w:tab/>
-        <w:t>(Csak az Admin számára érhető el)</w:t>
+        <w:t>-</w:t>
+        <w:tab/>
+        <w:tab/>
+        <w:tab/>
+        <w:tab/>
+        <w:tab/>
+        <w:tab/>
+        <w:t>Admin</w:t>
+        <w:tab/>
+        <w:tab/>
       </w:r>
     </w:p>
     <w:p>
@@ -904,8 +1339,14 @@
         <w:t>- Kész</w:t>
         <w:tab/>
         <w:tab/>
-        <w:tab/>
-        <w:t>rights (Csak az Admin számára érhető el)</w:t>
+        <w:t>rights/rights.html</w:t>
+        <w:tab/>
+        <w:tab/>
+        <w:tab/>
+        <w:tab/>
+        <w:t>Admin</w:t>
+        <w:tab/>
+        <w:tab/>
       </w:r>
     </w:p>
     <w:p>
@@ -936,8 +1377,14 @@
         <w:t>- Kész</w:t>
         <w:tab/>
         <w:tab/>
-        <w:tab/>
         <w:t>rights/users.html</w:t>
+        <w:tab/>
+        <w:tab/>
+        <w:tab/>
+        <w:tab/>
+        <w:t>-</w:t>
+        <w:tab/>
+        <w:tab/>
       </w:r>
     </w:p>
     <w:p>
@@ -968,8 +1415,10 @@
         <w:t>- Kész</w:t>
         <w:tab/>
         <w:tab/>
-        <w:tab/>
         <w:t>rights/users_input_form.html</w:t>
+        <w:tab/>
+        <w:tab/>
+        <w:t>-</w:t>
       </w:r>
     </w:p>
     <w:p>
@@ -998,8 +1447,11 @@
         <w:t>- Kész</w:t>
         <w:tab/>
         <w:tab/>
-        <w:tab/>
         <w:t>rights/user_roles.html</w:t>
+        <w:tab/>
+        <w:tab/>
+        <w:tab/>
+        <w:t>-</w:t>
       </w:r>
     </w:p>
     <w:p>
@@ -1028,8 +1480,11 @@
         <w:t>- Kész</w:t>
         <w:tab/>
         <w:tab/>
-        <w:tab/>
         <w:t>rights/user_role_new.html</w:t>
+        <w:tab/>
+        <w:tab/>
+        <w:tab/>
+        <w:t>-</w:t>
       </w:r>
     </w:p>
     <w:p>
@@ -1059,8 +1514,11 @@
         <w:t>- Kész</w:t>
         <w:tab/>
         <w:tab/>
-        <w:tab/>
         <w:t>rights/user_roles.html</w:t>
+        <w:tab/>
+        <w:tab/>
+        <w:tab/>
+        <w:t>-</w:t>
       </w:r>
     </w:p>
     <w:p>
@@ -1088,8 +1546,11 @@
         <w:t>- Kész</w:t>
         <w:tab/>
         <w:tab/>
-        <w:tab/>
         <w:t>rights/user_developers.html</w:t>
+        <w:tab/>
+        <w:tab/>
+        <w:tab/>
+        <w:t>-</w:t>
       </w:r>
     </w:p>
     <w:p>
@@ -1118,8 +1579,10 @@
         <w:t>- Kész</w:t>
         <w:tab/>
         <w:tab/>
-        <w:tab/>
         <w:t>rights/user_developer_new.html</w:t>
+        <w:tab/>
+        <w:tab/>
+        <w:t>-</w:t>
       </w:r>
     </w:p>
     <w:p>
@@ -1149,8 +1612,11 @@
         <w:t>- Kész</w:t>
         <w:tab/>
         <w:tab/>
-        <w:tab/>
         <w:t>rights/user_developers.html</w:t>
+        <w:tab/>
+        <w:tab/>
+        <w:tab/>
+        <w:t>-</w:t>
       </w:r>
     </w:p>
     <w:p>
@@ -1181,8 +1647,10 @@
         <w:t>- Kész</w:t>
         <w:tab/>
         <w:tab/>
-        <w:tab/>
         <w:t>rights/users_input_form.html</w:t>
+        <w:tab/>
+        <w:tab/>
+        <w:t>-</w:t>
       </w:r>
     </w:p>
     <w:p>
@@ -1214,8 +1682,11 @@
         <w:t>- Kész</w:t>
         <w:tab/>
         <w:tab/>
-        <w:tab/>
         <w:t>rights/users.html.html</w:t>
+        <w:tab/>
+        <w:tab/>
+        <w:tab/>
+        <w:t>-</w:t>
       </w:r>
     </w:p>
     <w:p>
@@ -1246,8 +1717,12 @@
         <w:t>- Kész</w:t>
         <w:tab/>
         <w:tab/>
-        <w:tab/>
         <w:t>rights/roles.html</w:t>
+        <w:tab/>
+        <w:tab/>
+        <w:tab/>
+        <w:tab/>
+        <w:t>-</w:t>
       </w:r>
     </w:p>
     <w:p>
@@ -1278,8 +1753,10 @@
         <w:t>- Kész</w:t>
         <w:tab/>
         <w:tab/>
-        <w:tab/>
         <w:t>rights/roles_input_form.html</w:t>
+        <w:tab/>
+        <w:tab/>
+        <w:t>-</w:t>
       </w:r>
     </w:p>
     <w:p>
@@ -1310,8 +1787,10 @@
         <w:t>- Kész</w:t>
         <w:tab/>
         <w:tab/>
-        <w:tab/>
         <w:t>rights/roles_input_form.html</w:t>
+        <w:tab/>
+        <w:tab/>
+        <w:t>-</w:t>
       </w:r>
     </w:p>
     <w:p>
@@ -1341,8 +1820,11 @@
         <w:t>- Kész</w:t>
         <w:tab/>
         <w:tab/>
-        <w:tab/>
         <w:t>rights/role_permits.html</w:t>
+        <w:tab/>
+        <w:tab/>
+        <w:tab/>
+        <w:t>-</w:t>
       </w:r>
     </w:p>
     <w:p>
@@ -1371,8 +1853,11 @@
         <w:t>- Kész</w:t>
         <w:tab/>
         <w:tab/>
-        <w:tab/>
         <w:t>rights/role_permit_new.html</w:t>
+        <w:tab/>
+        <w:tab/>
+        <w:tab/>
+        <w:t>-</w:t>
       </w:r>
     </w:p>
     <w:p>
@@ -1400,8 +1885,11 @@
         <w:t>- Kész</w:t>
         <w:tab/>
         <w:tab/>
-        <w:tab/>
         <w:t>rights/role_permits.html</w:t>
+        <w:tab/>
+        <w:tab/>
+        <w:tab/>
+        <w:t>-</w:t>
       </w:r>
     </w:p>
     <w:p>
@@ -1433,8 +1921,12 @@
         <w:t>- Kész</w:t>
         <w:tab/>
         <w:tab/>
-        <w:tab/>
         <w:t>rights/roles.html</w:t>
+        <w:tab/>
+        <w:tab/>
+        <w:tab/>
+        <w:tab/>
+        <w:t>-</w:t>
       </w:r>
     </w:p>
     <w:p>
@@ -1465,8 +1957,69 @@
         <w:t>- Kész</w:t>
         <w:tab/>
         <w:tab/>
-        <w:tab/>
         <w:t>rights/permits.html</w:t>
+        <w:tab/>
+        <w:tab/>
+        <w:tab/>
+        <w:tab/>
+        <w:t>-</w:t>
+      </w:r>
+    </w:p>
+    <w:p>
+      <w:pPr>
+        <w:pStyle w:val="Normal"/>
+        <w:bidi w:val="0"/>
+        <w:jc w:val="left"/>
+        <w:rPr>
+          <w:rFonts w:ascii="Calibri" w:hAnsi="Calibri"/>
+          <w:sz w:val="24"/>
+          <w:szCs w:val="24"/>
+        </w:rPr>
+      </w:pPr>
+      <w:r>
+        <w:rPr>
+          <w:rFonts w:ascii="Calibri" w:hAnsi="Calibri"/>
+          <w:sz w:val="24"/>
+          <w:szCs w:val="24"/>
+        </w:rPr>
+      </w:r>
+    </w:p>
+    <w:p>
+      <w:pPr>
+        <w:pStyle w:val="Normal"/>
+        <w:bidi w:val="0"/>
+        <w:jc w:val="left"/>
+        <w:rPr>
+          <w:rFonts w:ascii="Calibri" w:hAnsi="Calibri"/>
+          <w:sz w:val="24"/>
+          <w:szCs w:val="24"/>
+        </w:rPr>
+      </w:pPr>
+      <w:r>
+        <w:rPr>
+          <w:rFonts w:ascii="Calibri" w:hAnsi="Calibri"/>
+          <w:sz w:val="24"/>
+          <w:szCs w:val="24"/>
+        </w:rPr>
+      </w:r>
+    </w:p>
+    <w:p>
+      <w:pPr>
+        <w:pStyle w:val="Normal"/>
+        <w:bidi w:val="0"/>
+        <w:jc w:val="left"/>
+        <w:rPr>
+          <w:rFonts w:ascii="Calibri" w:hAnsi="Calibri"/>
+          <w:sz w:val="24"/>
+          <w:szCs w:val="24"/>
+        </w:rPr>
+      </w:pPr>
+      <w:r>
+        <w:rPr>
+          <w:rFonts w:ascii="Calibri" w:hAnsi="Calibri"/>
+          <w:sz w:val="24"/>
+          <w:szCs w:val="24"/>
+        </w:rPr>
       </w:r>
     </w:p>
     <w:sectPr>

</xml_diff>